<commit_message>
update chapter 3 1/7/20 8:56PM
</commit_message>
<xml_diff>
--- a/Product Recommender System based on the demand of the customer in the University Store of AUP using Predictive and Association Mining.docx
+++ b/Product Recommender System based on the demand of the customer in the University Store of AUP using Predictive and Association Mining.docx
@@ -4442,6 +4442,7 @@
           <w:noProof/>
           <w:sz w:val="24"/>
           <w:szCs w:val="24"/>
+          <w:lang w:eastAsia="en-US"/>
         </w:rPr>
         <mc:AlternateContent>
           <mc:Choice Requires="wps">
@@ -4599,6 +4600,7 @@
           <w:noProof/>
           <w:sz w:val="24"/>
           <w:szCs w:val="24"/>
+          <w:lang w:eastAsia="en-US"/>
         </w:rPr>
         <mc:AlternateContent>
           <mc:Choice Requires="wps">
@@ -4838,6 +4840,7 @@
           <w:noProof/>
           <w:sz w:val="24"/>
           <w:szCs w:val="24"/>
+          <w:lang w:eastAsia="en-US"/>
         </w:rPr>
         <mc:AlternateContent>
           <mc:Choice Requires="wps">
@@ -4995,6 +4998,7 @@
           <w:noProof/>
           <w:sz w:val="24"/>
           <w:szCs w:val="24"/>
+          <w:lang w:eastAsia="en-US"/>
         </w:rPr>
         <mc:AlternateContent>
           <mc:Choice Requires="wps">
@@ -5071,6 +5075,7 @@
           <w:noProof/>
           <w:sz w:val="24"/>
           <w:szCs w:val="24"/>
+          <w:lang w:eastAsia="en-US"/>
         </w:rPr>
         <mc:AlternateContent>
           <mc:Choice Requires="wps">
@@ -5142,6 +5147,7 @@
           <w:noProof/>
           <w:sz w:val="24"/>
           <w:szCs w:val="24"/>
+          <w:lang w:eastAsia="en-US"/>
         </w:rPr>
         <mc:AlternateContent>
           <mc:Choice Requires="wps">
@@ -5214,6 +5220,7 @@
           <w:noProof/>
           <w:sz w:val="24"/>
           <w:szCs w:val="24"/>
+          <w:lang w:eastAsia="en-US"/>
         </w:rPr>
         <mc:AlternateContent>
           <mc:Choice Requires="wps">
@@ -5371,6 +5378,7 @@
           <w:noProof/>
           <w:sz w:val="24"/>
           <w:szCs w:val="24"/>
+          <w:lang w:eastAsia="en-US"/>
         </w:rPr>
         <mc:AlternateContent>
           <mc:Choice Requires="wps">
@@ -5442,6 +5450,7 @@
           <w:noProof/>
           <w:sz w:val="24"/>
           <w:szCs w:val="24"/>
+          <w:lang w:eastAsia="en-US"/>
         </w:rPr>
         <mc:AlternateContent>
           <mc:Choice Requires="wps">
@@ -5513,6 +5522,7 @@
           <w:noProof/>
           <w:sz w:val="24"/>
           <w:szCs w:val="24"/>
+          <w:lang w:eastAsia="en-US"/>
         </w:rPr>
         <mc:AlternateContent>
           <mc:Choice Requires="wps">
@@ -5585,6 +5595,7 @@
           <w:noProof/>
           <w:sz w:val="24"/>
           <w:szCs w:val="24"/>
+          <w:lang w:eastAsia="en-US"/>
         </w:rPr>
         <mc:AlternateContent>
           <mc:Choice Requires="wps">
@@ -5657,6 +5668,7 @@
           <w:noProof/>
           <w:sz w:val="24"/>
           <w:szCs w:val="24"/>
+          <w:lang w:eastAsia="en-US"/>
         </w:rPr>
         <mc:AlternateContent>
           <mc:Choice Requires="wps">
@@ -5814,6 +5826,7 @@
           <w:noProof/>
           <w:sz w:val="24"/>
           <w:szCs w:val="24"/>
+          <w:lang w:eastAsia="en-US"/>
         </w:rPr>
         <mc:AlternateContent>
           <mc:Choice Requires="wps">
@@ -5885,6 +5898,7 @@
           <w:noProof/>
           <w:sz w:val="24"/>
           <w:szCs w:val="24"/>
+          <w:lang w:eastAsia="en-US"/>
         </w:rPr>
         <mc:AlternateContent>
           <mc:Choice Requires="wps">
@@ -6042,6 +6056,7 @@
           <w:noProof/>
           <w:sz w:val="24"/>
           <w:szCs w:val="24"/>
+          <w:lang w:eastAsia="en-US"/>
         </w:rPr>
         <mc:AlternateContent>
           <mc:Choice Requires="wps">
@@ -6113,6 +6128,7 @@
           <w:noProof/>
           <w:sz w:val="24"/>
           <w:szCs w:val="24"/>
+          <w:lang w:eastAsia="en-US"/>
         </w:rPr>
         <mc:AlternateContent>
           <mc:Choice Requires="wps">
@@ -6184,6 +6200,7 @@
           <w:noProof/>
           <w:sz w:val="24"/>
           <w:szCs w:val="24"/>
+          <w:lang w:eastAsia="en-US"/>
         </w:rPr>
         <mc:AlternateContent>
           <mc:Choice Requires="wps">
@@ -6255,6 +6272,7 @@
           <w:noProof/>
           <w:sz w:val="24"/>
           <w:szCs w:val="24"/>
+          <w:lang w:eastAsia="en-US"/>
         </w:rPr>
         <mc:AlternateContent>
           <mc:Choice Requires="wps">
@@ -6494,6 +6512,7 @@
           <w:noProof/>
           <w:sz w:val="24"/>
           <w:szCs w:val="24"/>
+          <w:lang w:eastAsia="en-US"/>
         </w:rPr>
         <mc:AlternateContent>
           <mc:Choice Requires="wps">
@@ -6579,6 +6598,7 @@
           <w:noProof/>
           <w:sz w:val="24"/>
           <w:szCs w:val="24"/>
+          <w:lang w:eastAsia="en-US"/>
         </w:rPr>
         <mc:AlternateContent>
           <mc:Choice Requires="wps">
@@ -6664,6 +6684,7 @@
           <w:noProof/>
           <w:sz w:val="24"/>
           <w:szCs w:val="24"/>
+          <w:lang w:eastAsia="en-US"/>
         </w:rPr>
         <mc:AlternateContent>
           <mc:Choice Requires="wps">
@@ -6821,6 +6842,7 @@
           <w:noProof/>
           <w:sz w:val="24"/>
           <w:szCs w:val="24"/>
+          <w:lang w:eastAsia="en-US"/>
         </w:rPr>
         <mc:AlternateContent>
           <mc:Choice Requires="wps">
@@ -7016,6 +7038,7 @@
           <w:noProof/>
           <w:sz w:val="24"/>
           <w:szCs w:val="24"/>
+          <w:lang w:eastAsia="en-US"/>
         </w:rPr>
         <mc:AlternateContent>
           <mc:Choice Requires="wps">
@@ -7087,6 +7110,7 @@
           <w:noProof/>
           <w:sz w:val="24"/>
           <w:szCs w:val="24"/>
+          <w:lang w:eastAsia="en-US"/>
         </w:rPr>
         <mc:AlternateContent>
           <mc:Choice Requires="wps">
@@ -7326,6 +7350,7 @@
           <w:noProof/>
           <w:sz w:val="24"/>
           <w:szCs w:val="24"/>
+          <w:lang w:eastAsia="en-US"/>
         </w:rPr>
         <mc:AlternateContent>
           <mc:Choice Requires="wps">
@@ -7570,6 +7595,7 @@
           <w:noProof/>
           <w:sz w:val="24"/>
           <w:szCs w:val="24"/>
+          <w:lang w:eastAsia="en-US"/>
         </w:rPr>
         <mc:AlternateContent>
           <mc:Choice Requires="wps">
@@ -7642,6 +7668,7 @@
           <w:noProof/>
           <w:sz w:val="24"/>
           <w:szCs w:val="24"/>
+          <w:lang w:eastAsia="en-US"/>
         </w:rPr>
         <mc:AlternateContent>
           <mc:Choice Requires="wps">
@@ -7714,6 +7741,7 @@
           <w:noProof/>
           <w:sz w:val="24"/>
           <w:szCs w:val="24"/>
+          <w:lang w:eastAsia="en-US"/>
         </w:rPr>
         <mc:AlternateContent>
           <mc:Choice Requires="wps">
@@ -7786,6 +7814,7 @@
           <w:noProof/>
           <w:sz w:val="24"/>
           <w:szCs w:val="24"/>
+          <w:lang w:eastAsia="en-US"/>
         </w:rPr>
         <mc:AlternateContent>
           <mc:Choice Requires="wps">
@@ -7981,6 +8010,7 @@
           <w:noProof/>
           <w:sz w:val="24"/>
           <w:szCs w:val="24"/>
+          <w:lang w:eastAsia="en-US"/>
         </w:rPr>
         <mc:AlternateContent>
           <mc:Choice Requires="wps">
@@ -8083,6 +8113,7 @@
           <w:noProof/>
           <w:sz w:val="24"/>
           <w:szCs w:val="24"/>
+          <w:lang w:eastAsia="en-US"/>
         </w:rPr>
         <mc:AlternateContent>
           <mc:Choice Requires="wps">
@@ -8278,6 +8309,7 @@
           <w:noProof/>
           <w:sz w:val="24"/>
           <w:szCs w:val="24"/>
+          <w:lang w:eastAsia="en-US"/>
         </w:rPr>
         <mc:AlternateContent>
           <mc:Choice Requires="wps">
@@ -8473,6 +8505,7 @@
           <w:noProof/>
           <w:sz w:val="24"/>
           <w:szCs w:val="24"/>
+          <w:lang w:eastAsia="en-US"/>
         </w:rPr>
         <mc:AlternateContent>
           <mc:Choice Requires="wps">
@@ -8547,64 +8580,7 @@
                                   <w14:round/>
                                 </w14:textOutline>
                               </w:rPr>
-                              <w:t>Product Order Info Based on Predi</w:t>
-                            </w:r>
-                            <w:r>
-                              <w:rPr>
-                                <w:noProof/>
-                                <w:color w:val="000000" w:themeColor="text1"/>
-                                <w:sz w:val="20"/>
-                                <w:szCs w:val="72"/>
-                                <w14:shadow w14:blurRad="38100" w14:dist="19050" w14:dir="2700000" w14:sx="100000" w14:sy="100000" w14:kx="0" w14:ky="0" w14:algn="tl">
-                                  <w14:schemeClr w14:val="dk1">
-                                    <w14:alpha w14:val="60000"/>
-                                  </w14:schemeClr>
-                                </w14:shadow>
-                                <w14:textOutline w14:w="0" w14:cap="flat" w14:cmpd="sng" w14:algn="ctr">
-                                  <w14:noFill/>
-                                  <w14:prstDash w14:val="solid"/>
-                                  <w14:round/>
-                                </w14:textOutline>
-                              </w:rPr>
-                              <w:t>c</w:t>
-                            </w:r>
-                            <w:r>
-                              <w:rPr>
-                                <w:noProof/>
-                                <w:color w:val="000000" w:themeColor="text1"/>
-                                <w:sz w:val="20"/>
-                                <w:szCs w:val="72"/>
-                                <w14:shadow w14:blurRad="38100" w14:dist="19050" w14:dir="2700000" w14:sx="100000" w14:sy="100000" w14:kx="0" w14:ky="0" w14:algn="tl">
-                                  <w14:schemeClr w14:val="dk1">
-                                    <w14:alpha w14:val="60000"/>
-                                  </w14:schemeClr>
-                                </w14:shadow>
-                                <w14:textOutline w14:w="0" w14:cap="flat" w14:cmpd="sng" w14:algn="ctr">
-                                  <w14:noFill/>
-                                  <w14:prstDash w14:val="solid"/>
-                                  <w14:round/>
-                                </w14:textOutline>
-                              </w:rPr>
-                              <w:t>ted P</w:t>
-                            </w:r>
-                            <w:r>
-                              <w:rPr>
-                                <w:noProof/>
-                                <w:color w:val="000000" w:themeColor="text1"/>
-                                <w:sz w:val="20"/>
-                                <w:szCs w:val="72"/>
-                                <w14:shadow w14:blurRad="38100" w14:dist="19050" w14:dir="2700000" w14:sx="100000" w14:sy="100000" w14:kx="0" w14:ky="0" w14:algn="tl">
-                                  <w14:schemeClr w14:val="dk1">
-                                    <w14:alpha w14:val="60000"/>
-                                  </w14:schemeClr>
-                                </w14:shadow>
-                                <w14:textOutline w14:w="0" w14:cap="flat" w14:cmpd="sng" w14:algn="ctr">
-                                  <w14:noFill/>
-                                  <w14:prstDash w14:val="solid"/>
-                                  <w14:round/>
-                                </w14:textOutline>
-                              </w:rPr>
-                              <w:t>roducts</w:t>
+                              <w:t xml:space="preserve">Product Order Info </w:t>
                             </w:r>
                           </w:p>
                         </w:txbxContent>
@@ -8629,7 +8605,11 @@
           </mc:Choice>
           <mc:Fallback>
             <w:pict>
-              <v:shape w14:anchorId="0BE974AD" id="Text Box 16" o:spid="_x0000_s1040" type="#_x0000_t202" style="position:absolute;margin-left:84.6pt;margin-top:318pt;width:139.9pt;height:34pt;z-index:251697152;visibility:visible;mso-wrap-style:square;mso-width-percent:0;mso-height-percent:0;mso-wrap-distance-left:9pt;mso-wrap-distance-top:0;mso-wrap-distance-right:9pt;mso-wrap-distance-bottom:0;mso-position-horizontal:absolute;mso-position-horizontal-relative:margin;mso-position-vertical:absolute;mso-position-vertical-relative:text;mso-width-percent:0;mso-height-percent:0;mso-width-relative:margin;mso-height-relative:margin;v-text-anchor:top" o:gfxdata="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" filled="f" stroked="f">
+              <v:shapetype w14:anchorId="0BE974AD" id="_x0000_t202" coordsize="21600,21600" o:spt="202" path="m,l,21600r21600,l21600,xe">
+                <v:stroke joinstyle="miter"/>
+                <v:path gradientshapeok="t" o:connecttype="rect"/>
+              </v:shapetype>
+              <v:shape id="Text Box 16" o:spid="_x0000_s1040" type="#_x0000_t202" style="position:absolute;margin-left:84.6pt;margin-top:318pt;width:139.9pt;height:34pt;z-index:251697152;visibility:visible;mso-wrap-style:square;mso-width-percent:0;mso-height-percent:0;mso-wrap-distance-left:9pt;mso-wrap-distance-top:0;mso-wrap-distance-right:9pt;mso-wrap-distance-bottom:0;mso-position-horizontal:absolute;mso-position-horizontal-relative:margin;mso-position-vertical:absolute;mso-position-vertical-relative:text;mso-width-percent:0;mso-height-percent:0;mso-width-relative:margin;mso-height-relative:margin;v-text-anchor:top" o:gfxdata="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" filled="f" stroked="f">
                 <v:textbox>
                   <w:txbxContent>
                     <w:p>
@@ -8670,64 +8650,7 @@
                             <w14:round/>
                           </w14:textOutline>
                         </w:rPr>
-                        <w:t>Product Order Info Based on Predi</w:t>
-                      </w:r>
-                      <w:r>
-                        <w:rPr>
-                          <w:noProof/>
-                          <w:color w:val="000000" w:themeColor="text1"/>
-                          <w:sz w:val="20"/>
-                          <w:szCs w:val="72"/>
-                          <w14:shadow w14:blurRad="38100" w14:dist="19050" w14:dir="2700000" w14:sx="100000" w14:sy="100000" w14:kx="0" w14:ky="0" w14:algn="tl">
-                            <w14:schemeClr w14:val="dk1">
-                              <w14:alpha w14:val="60000"/>
-                            </w14:schemeClr>
-                          </w14:shadow>
-                          <w14:textOutline w14:w="0" w14:cap="flat" w14:cmpd="sng" w14:algn="ctr">
-                            <w14:noFill/>
-                            <w14:prstDash w14:val="solid"/>
-                            <w14:round/>
-                          </w14:textOutline>
-                        </w:rPr>
-                        <w:t>c</w:t>
-                      </w:r>
-                      <w:r>
-                        <w:rPr>
-                          <w:noProof/>
-                          <w:color w:val="000000" w:themeColor="text1"/>
-                          <w:sz w:val="20"/>
-                          <w:szCs w:val="72"/>
-                          <w14:shadow w14:blurRad="38100" w14:dist="19050" w14:dir="2700000" w14:sx="100000" w14:sy="100000" w14:kx="0" w14:ky="0" w14:algn="tl">
-                            <w14:schemeClr w14:val="dk1">
-                              <w14:alpha w14:val="60000"/>
-                            </w14:schemeClr>
-                          </w14:shadow>
-                          <w14:textOutline w14:w="0" w14:cap="flat" w14:cmpd="sng" w14:algn="ctr">
-                            <w14:noFill/>
-                            <w14:prstDash w14:val="solid"/>
-                            <w14:round/>
-                          </w14:textOutline>
-                        </w:rPr>
-                        <w:t>ted P</w:t>
-                      </w:r>
-                      <w:r>
-                        <w:rPr>
-                          <w:noProof/>
-                          <w:color w:val="000000" w:themeColor="text1"/>
-                          <w:sz w:val="20"/>
-                          <w:szCs w:val="72"/>
-                          <w14:shadow w14:blurRad="38100" w14:dist="19050" w14:dir="2700000" w14:sx="100000" w14:sy="100000" w14:kx="0" w14:ky="0" w14:algn="tl">
-                            <w14:schemeClr w14:val="dk1">
-                              <w14:alpha w14:val="60000"/>
-                            </w14:schemeClr>
-                          </w14:shadow>
-                          <w14:textOutline w14:w="0" w14:cap="flat" w14:cmpd="sng" w14:algn="ctr">
-                            <w14:noFill/>
-                            <w14:prstDash w14:val="solid"/>
-                            <w14:round/>
-                          </w14:textOutline>
-                        </w:rPr>
-                        <w:t>roducts</w:t>
+                        <w:t xml:space="preserve">Product Order Info </w:t>
                       </w:r>
                     </w:p>
                   </w:txbxContent>
@@ -8744,6 +8667,7 @@
           <w:noProof/>
           <w:sz w:val="24"/>
           <w:szCs w:val="24"/>
+          <w:lang w:eastAsia="en-US"/>
         </w:rPr>
         <mc:AlternateContent>
           <mc:Choice Requires="wps">
@@ -9385,6 +9309,7 @@
           <w:noProof/>
           <w:sz w:val="24"/>
           <w:szCs w:val="24"/>
+          <w:lang w:eastAsia="en-US"/>
         </w:rPr>
         <mc:AlternateContent>
           <mc:Choice Requires="wps">
@@ -9580,6 +9505,7 @@
           <w:noProof/>
           <w:sz w:val="24"/>
           <w:szCs w:val="24"/>
+          <w:lang w:eastAsia="en-US"/>
         </w:rPr>
         <mc:AlternateContent>
           <mc:Choice Requires="wps">
@@ -10300,7 +10226,23 @@
           <w:sz w:val="24"/>
           <w:lang w:eastAsia="en-US"/>
         </w:rPr>
-        <w:t>In administrator dashboard module, the real time sale growth of the company will be the display as the user login. To keep track the sales activity of the company if there is any changes to the growth of their sales.</w:t>
+        <w:t xml:space="preserve">In administrator dashboard module, the real time sale growth of the company will be the display as the </w:t>
+      </w:r>
+      <w:r>
+        <w:rPr>
+          <w:rFonts w:ascii="Times New Roman" w:eastAsia="Calibri" w:hAnsi="Times New Roman" w:cs="SimSun"/>
+          <w:sz w:val="24"/>
+          <w:lang w:eastAsia="en-US"/>
+        </w:rPr>
+        <w:t>user’s</w:t>
+      </w:r>
+      <w:r>
+        <w:rPr>
+          <w:rFonts w:ascii="Times New Roman" w:eastAsia="Calibri" w:hAnsi="Times New Roman" w:cs="SimSun"/>
+          <w:sz w:val="24"/>
+          <w:lang w:eastAsia="en-US"/>
+        </w:rPr>
+        <w:t xml:space="preserve"> login. To keep track the sales activity of the company if there is any changes to the growth of their sales.</w:t>
       </w:r>
       <w:r>
         <w:rPr>
@@ -10332,26 +10274,105 @@
           <w:lang w:eastAsia="en-US"/>
         </w:rPr>
       </w:pPr>
+      <w:r>
+        <w:rPr>
+          <w:rFonts w:ascii="Times New Roman" w:eastAsia="Calibri" w:hAnsi="Times New Roman" w:cs="SimSun"/>
+          <w:b/>
+          <w:sz w:val="24"/>
+          <w:lang w:eastAsia="en-US"/>
+        </w:rPr>
+        <w:lastRenderedPageBreak/>
+        <w:t>3.2.3 Dashboard M</w:t>
+      </w:r>
+      <w:r>
+        <w:rPr>
+          <w:rFonts w:ascii="Times New Roman" w:eastAsia="Calibri" w:hAnsi="Times New Roman" w:cs="SimSun"/>
+          <w:b/>
+          <w:sz w:val="24"/>
+          <w:lang w:eastAsia="en-US"/>
+        </w:rPr>
+        <w:t>odule (Accounting account)</w:t>
+      </w:r>
     </w:p>
     <w:p>
       <w:pPr>
         <w:spacing w:after="0" w:line="480" w:lineRule="auto"/>
         <w:rPr>
           <w:rFonts w:ascii="Times New Roman" w:eastAsia="Calibri" w:hAnsi="Times New Roman" w:cs="SimSun"/>
+          <w:sz w:val="24"/>
+          <w:lang w:eastAsia="en-US"/>
+        </w:rPr>
+      </w:pPr>
+      <w:r>
+        <w:rPr>
+          <w:rFonts w:ascii="Times New Roman" w:eastAsia="Calibri" w:hAnsi="Times New Roman" w:cs="SimSun"/>
           <w:b/>
           <w:sz w:val="24"/>
           <w:lang w:eastAsia="en-US"/>
         </w:rPr>
-      </w:pPr>
-      <w:r>
+        <w:tab/>
+      </w:r>
+      <w:r>
+        <w:rPr>
+          <w:rFonts w:ascii="Times New Roman" w:eastAsia="Calibri" w:hAnsi="Times New Roman" w:cs="SimSun"/>
+          <w:sz w:val="24"/>
+          <w:lang w:eastAsia="en-US"/>
+        </w:rPr>
+        <w:t xml:space="preserve">In accounting module, the dashboard </w:t>
+      </w:r>
+      <w:r>
+        <w:rPr>
+          <w:rFonts w:ascii="Times New Roman" w:eastAsia="Calibri" w:hAnsi="Times New Roman" w:cs="SimSun"/>
+          <w:sz w:val="24"/>
+          <w:lang w:eastAsia="en-US"/>
+        </w:rPr>
+        <w:t>of this account will be the same from the administrator. So that the accounting department can analyze the sales</w:t>
+      </w:r>
+      <w:r>
+        <w:rPr>
+          <w:rFonts w:ascii="Times New Roman" w:eastAsia="Calibri" w:hAnsi="Times New Roman" w:cs="SimSun"/>
+          <w:sz w:val="24"/>
+          <w:lang w:eastAsia="en-US"/>
+        </w:rPr>
+        <w:t xml:space="preserve"> growth of the company for the improvement of the sales.</w:t>
+      </w:r>
+      <w:r>
+        <w:rPr>
+          <w:rFonts w:ascii="Times New Roman" w:eastAsia="Calibri" w:hAnsi="Times New Roman" w:cs="SimSun"/>
+          <w:sz w:val="24"/>
+          <w:lang w:eastAsia="en-US"/>
+        </w:rPr>
+        <w:t xml:space="preserve"> </w:t>
+      </w:r>
+      <w:r>
+        <w:rPr>
+          <w:rFonts w:ascii="Times New Roman" w:eastAsia="Calibri" w:hAnsi="Times New Roman" w:cs="SimSun"/>
+          <w:sz w:val="24"/>
+          <w:lang w:eastAsia="en-US"/>
+        </w:rPr>
+        <w:t xml:space="preserve"> </w:t>
+      </w:r>
+    </w:p>
+    <w:p>
+      <w:pPr>
+        <w:spacing w:after="0" w:line="480" w:lineRule="auto"/>
+        <w:rPr>
+          <w:rFonts w:ascii="Times New Roman" w:eastAsia="Calibri" w:hAnsi="Times New Roman" w:cs="SimSun"/>
+          <w:sz w:val="24"/>
+          <w:lang w:eastAsia="en-US"/>
+        </w:rPr>
+      </w:pPr>
+    </w:p>
+    <w:p>
+      <w:pPr>
+        <w:spacing w:after="0" w:line="480" w:lineRule="auto"/>
         <w:rPr>
           <w:rFonts w:ascii="Times New Roman" w:eastAsia="Calibri" w:hAnsi="Times New Roman" w:cs="SimSun"/>
           <w:b/>
           <w:sz w:val="24"/>
           <w:lang w:eastAsia="en-US"/>
         </w:rPr>
-        <w:t>3.2.3 Dashboard M</w:t>
-      </w:r>
+      </w:pPr>
       <w:r>
         <w:rPr>
           <w:rFonts w:ascii="Times New Roman" w:eastAsia="Calibri" w:hAnsi="Times New Roman" w:cs="SimSun"/>
@@ -10359,7 +10380,16 @@
           <w:sz w:val="24"/>
           <w:lang w:eastAsia="en-US"/>
         </w:rPr>
-        <w:t>odule (Accounting account)</w:t>
+        <w:t xml:space="preserve">3.2.4 Dashboard </w:t>
+      </w:r>
+      <w:r>
+        <w:rPr>
+          <w:rFonts w:ascii="Times New Roman" w:eastAsia="Calibri" w:hAnsi="Times New Roman" w:cs="SimSun"/>
+          <w:b/>
+          <w:sz w:val="24"/>
+          <w:lang w:eastAsia="en-US"/>
+        </w:rPr>
+        <w:t>Module (Merchandising account)</w:t>
       </w:r>
     </w:p>
     <w:p>
@@ -10386,24 +10416,294 @@
           <w:sz w:val="24"/>
           <w:lang w:eastAsia="en-US"/>
         </w:rPr>
-        <w:t xml:space="preserve">In accounting module, the dashboard </w:t>
-      </w:r>
-      <w:r>
-        <w:rPr>
-          <w:rFonts w:ascii="Times New Roman" w:eastAsia="Calibri" w:hAnsi="Times New Roman" w:cs="SimSun"/>
-          <w:sz w:val="24"/>
-          <w:lang w:eastAsia="en-US"/>
-        </w:rPr>
-        <w:t>of this account will be the same from the administrator. So that the accounting department can analyze the sales</w:t>
-      </w:r>
-      <w:r>
-        <w:rPr>
-          <w:rFonts w:ascii="Times New Roman" w:eastAsia="Calibri" w:hAnsi="Times New Roman" w:cs="SimSun"/>
-          <w:sz w:val="24"/>
-          <w:lang w:eastAsia="en-US"/>
-        </w:rPr>
-        <w:t xml:space="preserve"> growth of the company for the improvement of the sales.</w:t>
-      </w:r>
+        <w:t xml:space="preserve">The merchandising module is different from the two account. It will display the recommended product that the system predict based on the history of the raw data that he system mine in the same day. The user can also check </w:t>
+      </w:r>
+      <w:r>
+        <w:rPr>
+          <w:rFonts w:ascii="Times New Roman" w:eastAsia="Calibri" w:hAnsi="Times New Roman" w:cs="SimSun"/>
+          <w:sz w:val="24"/>
+          <w:lang w:eastAsia="en-US"/>
+        </w:rPr>
+        <w:t>in adva</w:t>
+      </w:r>
+      <w:r>
+        <w:rPr>
+          <w:rFonts w:ascii="Times New Roman" w:eastAsia="Calibri" w:hAnsi="Times New Roman" w:cs="SimSun"/>
+          <w:sz w:val="24"/>
+          <w:lang w:eastAsia="en-US"/>
+        </w:rPr>
+        <w:t>nce</w:t>
+      </w:r>
+      <w:r>
+        <w:rPr>
+          <w:rFonts w:ascii="Times New Roman" w:eastAsia="Calibri" w:hAnsi="Times New Roman" w:cs="SimSun"/>
+          <w:sz w:val="24"/>
+          <w:lang w:eastAsia="en-US"/>
+        </w:rPr>
+        <w:t>,</w:t>
+      </w:r>
+      <w:r>
+        <w:rPr>
+          <w:rFonts w:ascii="Times New Roman" w:eastAsia="Calibri" w:hAnsi="Times New Roman" w:cs="SimSun"/>
+          <w:sz w:val="24"/>
+          <w:lang w:eastAsia="en-US"/>
+        </w:rPr>
+        <w:t xml:space="preserve"> what are the products that they need to prepare to the following days, week or month.</w:t>
+      </w:r>
+    </w:p>
+    <w:p>
+      <w:pPr>
+        <w:spacing w:after="0" w:line="480" w:lineRule="auto"/>
+        <w:rPr>
+          <w:rFonts w:ascii="Times New Roman" w:eastAsia="Calibri" w:hAnsi="Times New Roman" w:cs="SimSun"/>
+          <w:sz w:val="24"/>
+          <w:lang w:eastAsia="en-US"/>
+        </w:rPr>
+      </w:pPr>
+    </w:p>
+    <w:p>
+      <w:pPr>
+        <w:spacing w:after="0" w:line="480" w:lineRule="auto"/>
+        <w:rPr>
+          <w:rFonts w:ascii="Times New Roman" w:eastAsia="Calibri" w:hAnsi="Times New Roman" w:cs="SimSun"/>
+          <w:b/>
+          <w:sz w:val="24"/>
+          <w:lang w:eastAsia="en-US"/>
+        </w:rPr>
+      </w:pPr>
+      <w:r>
+        <w:rPr>
+          <w:rFonts w:ascii="Times New Roman" w:eastAsia="Calibri" w:hAnsi="Times New Roman" w:cs="SimSun"/>
+          <w:b/>
+          <w:sz w:val="24"/>
+          <w:lang w:eastAsia="en-US"/>
+        </w:rPr>
+        <w:t>3.2.5 User Account Module</w:t>
+      </w:r>
+    </w:p>
+    <w:p>
+      <w:pPr>
+        <w:spacing w:after="0" w:line="480" w:lineRule="auto"/>
+        <w:rPr>
+          <w:rFonts w:ascii="Times New Roman" w:eastAsia="Calibri" w:hAnsi="Times New Roman" w:cs="SimSun"/>
+          <w:sz w:val="24"/>
+          <w:lang w:eastAsia="en-US"/>
+        </w:rPr>
+      </w:pPr>
+      <w:r>
+        <w:rPr>
+          <w:rFonts w:ascii="Times New Roman" w:eastAsia="Calibri" w:hAnsi="Times New Roman" w:cs="SimSun"/>
+          <w:b/>
+          <w:sz w:val="24"/>
+          <w:lang w:eastAsia="en-US"/>
+        </w:rPr>
+        <w:tab/>
+      </w:r>
+      <w:r>
+        <w:rPr>
+          <w:rFonts w:ascii="Times New Roman" w:eastAsia="Calibri" w:hAnsi="Times New Roman" w:cs="SimSun"/>
+          <w:sz w:val="24"/>
+          <w:lang w:eastAsia="en-US"/>
+        </w:rPr>
+        <w:t>User account module where users are being manage and assign specific rule. The user can</w:t>
+      </w:r>
+      <w:r>
+        <w:rPr>
+          <w:rFonts w:ascii="Times New Roman" w:eastAsia="Calibri" w:hAnsi="Times New Roman" w:cs="SimSun"/>
+          <w:sz w:val="24"/>
+          <w:lang w:eastAsia="en-US"/>
+        </w:rPr>
+        <w:t xml:space="preserve"> add, update and deactivate an account of the user. But this privilege has only given to the administrator account to remain the privacy of the system and confidentiality. The only privilege of the other account will be the update of their password. </w:t>
+      </w:r>
+    </w:p>
+    <w:p>
+      <w:pPr>
+        <w:spacing w:after="0" w:line="480" w:lineRule="auto"/>
+        <w:rPr>
+          <w:rFonts w:ascii="Times New Roman" w:eastAsia="Calibri" w:hAnsi="Times New Roman" w:cs="SimSun"/>
+          <w:sz w:val="24"/>
+          <w:lang w:eastAsia="en-US"/>
+        </w:rPr>
+      </w:pPr>
+    </w:p>
+    <w:p>
+      <w:pPr>
+        <w:spacing w:after="0" w:line="480" w:lineRule="auto"/>
+        <w:rPr>
+          <w:rFonts w:ascii="Times New Roman" w:eastAsia="Calibri" w:hAnsi="Times New Roman" w:cs="SimSun"/>
+          <w:b/>
+          <w:sz w:val="24"/>
+          <w:lang w:eastAsia="en-US"/>
+        </w:rPr>
+      </w:pPr>
+      <w:r>
+        <w:rPr>
+          <w:rFonts w:ascii="Times New Roman" w:eastAsia="Calibri" w:hAnsi="Times New Roman" w:cs="SimSun"/>
+          <w:b/>
+          <w:sz w:val="24"/>
+          <w:lang w:eastAsia="en-US"/>
+        </w:rPr>
+        <w:t>3.2.6 Notification Module</w:t>
+      </w:r>
+    </w:p>
+    <w:p>
+      <w:pPr>
+        <w:spacing w:after="0" w:line="480" w:lineRule="auto"/>
+        <w:rPr>
+          <w:rFonts w:ascii="Times New Roman" w:eastAsia="Calibri" w:hAnsi="Times New Roman" w:cs="SimSun"/>
+          <w:sz w:val="24"/>
+          <w:lang w:eastAsia="en-US"/>
+        </w:rPr>
+      </w:pPr>
+      <w:r>
+        <w:rPr>
+          <w:rFonts w:ascii="Times New Roman" w:eastAsia="Calibri" w:hAnsi="Times New Roman" w:cs="SimSun"/>
+          <w:b/>
+          <w:sz w:val="24"/>
+          <w:lang w:eastAsia="en-US"/>
+        </w:rPr>
+        <w:tab/>
+      </w:r>
+      <w:r>
+        <w:rPr>
+          <w:rFonts w:ascii="Times New Roman" w:eastAsia="Calibri" w:hAnsi="Times New Roman" w:cs="SimSun"/>
+          <w:sz w:val="24"/>
+          <w:lang w:eastAsia="en-US"/>
+        </w:rPr>
+        <w:t xml:space="preserve">It is necessary in the system to have a notification module, to keep us updated of what happening inside the system. The notification module will display some important task that they need to perform like example of recommended product to merchandising account; purchase order for the accounting account and some important task that need to be notify.  </w:t>
+      </w:r>
+    </w:p>
+    <w:p>
+      <w:pPr>
+        <w:spacing w:after="0" w:line="480" w:lineRule="auto"/>
+        <w:rPr>
+          <w:rFonts w:ascii="Times New Roman" w:eastAsia="Calibri" w:hAnsi="Times New Roman" w:cs="SimSun"/>
+          <w:sz w:val="24"/>
+          <w:lang w:eastAsia="en-US"/>
+        </w:rPr>
+      </w:pPr>
+    </w:p>
+    <w:p>
+      <w:pPr>
+        <w:spacing w:after="0" w:line="480" w:lineRule="auto"/>
+        <w:rPr>
+          <w:rFonts w:ascii="Times New Roman" w:eastAsia="Calibri" w:hAnsi="Times New Roman" w:cs="SimSun"/>
+          <w:b/>
+          <w:sz w:val="24"/>
+          <w:lang w:eastAsia="en-US"/>
+        </w:rPr>
+      </w:pPr>
+      <w:r>
+        <w:rPr>
+          <w:rFonts w:ascii="Times New Roman" w:eastAsia="Calibri" w:hAnsi="Times New Roman" w:cs="SimSun"/>
+          <w:b/>
+          <w:sz w:val="24"/>
+          <w:lang w:eastAsia="en-US"/>
+        </w:rPr>
+        <w:lastRenderedPageBreak/>
+        <w:t xml:space="preserve">3.2.7 Predicted Product module </w:t>
+      </w:r>
+    </w:p>
+    <w:p>
+      <w:pPr>
+        <w:spacing w:after="0" w:line="480" w:lineRule="auto"/>
+        <w:rPr>
+          <w:rFonts w:ascii="Times New Roman" w:eastAsia="Calibri" w:hAnsi="Times New Roman" w:cs="SimSun"/>
+          <w:sz w:val="24"/>
+          <w:lang w:eastAsia="en-US"/>
+        </w:rPr>
+      </w:pPr>
+      <w:r>
+        <w:rPr>
+          <w:rFonts w:ascii="Times New Roman" w:eastAsia="Calibri" w:hAnsi="Times New Roman" w:cs="SimSun"/>
+          <w:b/>
+          <w:sz w:val="24"/>
+          <w:lang w:eastAsia="en-US"/>
+        </w:rPr>
+        <w:tab/>
+      </w:r>
+      <w:r>
+        <w:rPr>
+          <w:rFonts w:ascii="Times New Roman" w:eastAsia="Calibri" w:hAnsi="Times New Roman" w:cs="SimSun"/>
+          <w:sz w:val="24"/>
+          <w:lang w:eastAsia="en-US"/>
+        </w:rPr>
+        <w:t xml:space="preserve">In this module, the predicted product will display and manage by the user, not only the predicted product but also the top sale product from the other day. The user can filter the date </w:t>
+      </w:r>
+      <w:r>
+        <w:rPr>
+          <w:rFonts w:ascii="Times New Roman" w:eastAsia="Calibri" w:hAnsi="Times New Roman" w:cs="SimSun"/>
+          <w:sz w:val="24"/>
+          <w:lang w:eastAsia="en-US"/>
+        </w:rPr>
+        <w:t xml:space="preserve">to see </w:t>
+      </w:r>
+      <w:r>
+        <w:rPr>
+          <w:rFonts w:ascii="Times New Roman" w:eastAsia="Calibri" w:hAnsi="Times New Roman" w:cs="SimSun"/>
+          <w:sz w:val="24"/>
+          <w:lang w:eastAsia="en-US"/>
+        </w:rPr>
+        <w:t xml:space="preserve">what product may or will be </w:t>
+      </w:r>
+      <w:r>
+        <w:rPr>
+          <w:rFonts w:ascii="Times New Roman" w:eastAsia="Calibri" w:hAnsi="Times New Roman" w:cs="SimSun"/>
+          <w:sz w:val="24"/>
+          <w:lang w:eastAsia="en-US"/>
+        </w:rPr>
+        <w:t>going to prepare and also to check the product if they have enough supplies so that they can ma</w:t>
+      </w:r>
+      <w:r>
+        <w:rPr>
+          <w:rFonts w:ascii="Times New Roman" w:eastAsia="Calibri" w:hAnsi="Times New Roman" w:cs="SimSun"/>
+          <w:sz w:val="24"/>
+          <w:lang w:eastAsia="en-US"/>
+        </w:rPr>
+        <w:t>ke a request. The user can make a list of product that they’re going to request and it will be submitted to the accounting notification for the approval of the budget. And also, the user ca</w:t>
+      </w:r>
+      <w:r>
+        <w:rPr>
+          <w:rFonts w:ascii="Times New Roman" w:eastAsia="Calibri" w:hAnsi="Times New Roman" w:cs="SimSun"/>
+          <w:sz w:val="24"/>
+          <w:lang w:eastAsia="en-US"/>
+        </w:rPr>
+        <w:t>n</w:t>
+      </w:r>
+      <w:r>
+        <w:rPr>
+          <w:rFonts w:ascii="Times New Roman" w:eastAsia="Calibri" w:hAnsi="Times New Roman" w:cs="SimSun"/>
+          <w:sz w:val="24"/>
+          <w:lang w:eastAsia="en-US"/>
+        </w:rPr>
+        <w:t xml:space="preserve"> see the update of their request if it is approved or </w:t>
+      </w:r>
+      <w:r>
+        <w:rPr>
+          <w:rFonts w:ascii="Times New Roman" w:eastAsia="Calibri" w:hAnsi="Times New Roman" w:cs="SimSun"/>
+          <w:sz w:val="24"/>
+          <w:lang w:eastAsia="en-US"/>
+        </w:rPr>
+        <w:t>disapproved</w:t>
+      </w:r>
+      <w:r>
+        <w:rPr>
+          <w:rFonts w:ascii="Times New Roman" w:eastAsia="Calibri" w:hAnsi="Times New Roman" w:cs="SimSun"/>
+          <w:sz w:val="24"/>
+          <w:lang w:eastAsia="en-US"/>
+        </w:rPr>
+        <w:t>.</w:t>
+      </w:r>
+    </w:p>
+    <w:p>
+      <w:pPr>
+        <w:spacing w:after="0" w:line="480" w:lineRule="auto"/>
+        <w:rPr>
+          <w:rFonts w:ascii="Times New Roman" w:eastAsia="Calibri" w:hAnsi="Times New Roman" w:cs="SimSun"/>
+          <w:sz w:val="24"/>
+          <w:lang w:eastAsia="en-US"/>
+        </w:rPr>
+      </w:pPr>
       <w:r>
         <w:rPr>
           <w:rFonts w:ascii="Times New Roman" w:eastAsia="Calibri" w:hAnsi="Times New Roman" w:cs="SimSun"/>
@@ -10412,6 +10712,166 @@
         </w:rPr>
         <w:t xml:space="preserve"> </w:t>
       </w:r>
+    </w:p>
+    <w:p>
+      <w:pPr>
+        <w:spacing w:after="0" w:line="480" w:lineRule="auto"/>
+        <w:rPr>
+          <w:rFonts w:ascii="Times New Roman" w:eastAsia="Calibri" w:hAnsi="Times New Roman" w:cs="SimSun"/>
+          <w:b/>
+          <w:sz w:val="24"/>
+          <w:lang w:eastAsia="en-US"/>
+        </w:rPr>
+      </w:pPr>
+      <w:r>
+        <w:rPr>
+          <w:rFonts w:ascii="Times New Roman" w:eastAsia="Calibri" w:hAnsi="Times New Roman" w:cs="SimSun"/>
+          <w:b/>
+          <w:sz w:val="24"/>
+          <w:lang w:eastAsia="en-US"/>
+        </w:rPr>
+        <w:t>3.2.8 Sales Report Module</w:t>
+      </w:r>
+    </w:p>
+    <w:p>
+      <w:pPr>
+        <w:spacing w:after="0" w:line="480" w:lineRule="auto"/>
+        <w:rPr>
+          <w:rFonts w:ascii="Times New Roman" w:eastAsia="Calibri" w:hAnsi="Times New Roman" w:cs="SimSun"/>
+          <w:sz w:val="24"/>
+          <w:lang w:eastAsia="en-US"/>
+        </w:rPr>
+      </w:pPr>
+      <w:r>
+        <w:rPr>
+          <w:rFonts w:ascii="Times New Roman" w:eastAsia="Calibri" w:hAnsi="Times New Roman" w:cs="SimSun"/>
+          <w:b/>
+          <w:sz w:val="24"/>
+          <w:lang w:eastAsia="en-US"/>
+        </w:rPr>
+        <w:tab/>
+      </w:r>
+      <w:r>
+        <w:rPr>
+          <w:rFonts w:ascii="Times New Roman" w:eastAsia="Calibri" w:hAnsi="Times New Roman" w:cs="SimSun"/>
+          <w:sz w:val="24"/>
+          <w:lang w:eastAsia="en-US"/>
+        </w:rPr>
+        <w:t xml:space="preserve">In terms of business, the sales report is one of the important report to see the sales growth of the company if it’s earning or losing profits. This module display the </w:t>
+      </w:r>
+      <w:r>
+        <w:rPr>
+          <w:rFonts w:ascii="Times New Roman" w:eastAsia="Calibri" w:hAnsi="Times New Roman" w:cs="SimSun"/>
+          <w:sz w:val="24"/>
+          <w:lang w:eastAsia="en-US"/>
+        </w:rPr>
+        <w:t>current sales of the company, the user can also filter the date and what product are high on sales.</w:t>
+      </w:r>
+      <w:r>
+        <w:rPr>
+          <w:rFonts w:ascii="Times New Roman" w:eastAsia="Calibri" w:hAnsi="Times New Roman" w:cs="SimSun"/>
+          <w:sz w:val="24"/>
+          <w:lang w:eastAsia="en-US"/>
+        </w:rPr>
+        <w:t xml:space="preserve"> And by the showing the report, they can analyze their sales for the improvement of the company  </w:t>
+      </w:r>
+    </w:p>
+    <w:p>
+      <w:pPr>
+        <w:spacing w:after="0" w:line="480" w:lineRule="auto"/>
+        <w:rPr>
+          <w:rFonts w:ascii="Times New Roman" w:eastAsia="Calibri" w:hAnsi="Times New Roman" w:cs="SimSun"/>
+          <w:sz w:val="24"/>
+          <w:lang w:eastAsia="en-US"/>
+        </w:rPr>
+      </w:pPr>
+    </w:p>
+    <w:p>
+      <w:pPr>
+        <w:spacing w:after="0" w:line="480" w:lineRule="auto"/>
+        <w:rPr>
+          <w:rFonts w:ascii="Times New Roman" w:eastAsia="Calibri" w:hAnsi="Times New Roman" w:cs="SimSun"/>
+          <w:b/>
+          <w:sz w:val="24"/>
+          <w:lang w:eastAsia="en-US"/>
+        </w:rPr>
+      </w:pPr>
+      <w:r>
+        <w:rPr>
+          <w:rFonts w:ascii="Times New Roman" w:eastAsia="Calibri" w:hAnsi="Times New Roman" w:cs="SimSun"/>
+          <w:b/>
+          <w:sz w:val="24"/>
+          <w:lang w:eastAsia="en-US"/>
+        </w:rPr>
+        <w:t xml:space="preserve">3.2.9 Purchase Order Module </w:t>
+      </w:r>
+    </w:p>
+    <w:p>
+      <w:pPr>
+        <w:spacing w:after="0" w:line="480" w:lineRule="auto"/>
+        <w:rPr>
+          <w:rFonts w:ascii="Times New Roman" w:eastAsia="Calibri" w:hAnsi="Times New Roman" w:cs="SimSun"/>
+          <w:sz w:val="24"/>
+          <w:lang w:eastAsia="en-US"/>
+        </w:rPr>
+      </w:pPr>
+      <w:r>
+        <w:rPr>
+          <w:rFonts w:ascii="Times New Roman" w:eastAsia="Calibri" w:hAnsi="Times New Roman" w:cs="SimSun"/>
+          <w:b/>
+          <w:sz w:val="24"/>
+          <w:lang w:eastAsia="en-US"/>
+        </w:rPr>
+        <w:tab/>
+      </w:r>
+      <w:r>
+        <w:rPr>
+          <w:rFonts w:ascii="Times New Roman" w:eastAsia="Calibri" w:hAnsi="Times New Roman" w:cs="SimSun"/>
+          <w:sz w:val="24"/>
+          <w:lang w:eastAsia="en-US"/>
+        </w:rPr>
+        <w:t>Purchase order modules shows the list of the product that the merchandizing section has request. The user can manage the list of the product whether to add or subtract the quantity of the item or even remove the</w:t>
+      </w:r>
+      <w:r>
+        <w:rPr>
+          <w:rFonts w:ascii="Times New Roman" w:eastAsia="Calibri" w:hAnsi="Times New Roman" w:cs="SimSun"/>
+          <w:sz w:val="24"/>
+          <w:lang w:eastAsia="en-US"/>
+        </w:rPr>
+        <w:t xml:space="preserve"> item</w:t>
+      </w:r>
+      <w:r>
+        <w:rPr>
+          <w:rFonts w:ascii="Times New Roman" w:eastAsia="Calibri" w:hAnsi="Times New Roman" w:cs="SimSun"/>
+          <w:sz w:val="24"/>
+          <w:lang w:eastAsia="en-US"/>
+        </w:rPr>
+        <w:t xml:space="preserve"> to the list</w:t>
+      </w:r>
+      <w:r>
+        <w:rPr>
+          <w:rFonts w:ascii="Times New Roman" w:eastAsia="Calibri" w:hAnsi="Times New Roman" w:cs="SimSun"/>
+          <w:sz w:val="24"/>
+          <w:lang w:eastAsia="en-US"/>
+        </w:rPr>
+        <w:t xml:space="preserve"> of products</w:t>
+      </w:r>
+      <w:r>
+        <w:rPr>
+          <w:rFonts w:ascii="Times New Roman" w:eastAsia="Calibri" w:hAnsi="Times New Roman" w:cs="SimSun"/>
+          <w:sz w:val="24"/>
+          <w:lang w:eastAsia="en-US"/>
+        </w:rPr>
+        <w:t xml:space="preserve"> depends to the budget allocated by the accounting. The user also can take the </w:t>
+      </w:r>
+      <w:r>
+        <w:rPr>
+          <w:rFonts w:ascii="Times New Roman" w:eastAsia="Calibri" w:hAnsi="Times New Roman" w:cs="SimSun"/>
+          <w:sz w:val="24"/>
+          <w:lang w:eastAsia="en-US"/>
+        </w:rPr>
+        <w:t>approval of the request neither disapprove to notify the merchandising section.</w:t>
+      </w:r>
       <w:r>
         <w:rPr>
           <w:rFonts w:ascii="Times New Roman" w:eastAsia="Calibri" w:hAnsi="Times New Roman" w:cs="SimSun"/>
@@ -10441,41 +10901,166 @@
           <w:lang w:eastAsia="en-US"/>
         </w:rPr>
       </w:pPr>
-      <w:r>
+    </w:p>
+    <w:p>
+      <w:pPr>
+        <w:spacing w:after="0" w:line="480" w:lineRule="auto"/>
         <w:rPr>
           <w:rFonts w:ascii="Times New Roman" w:eastAsia="Calibri" w:hAnsi="Times New Roman" w:cs="SimSun"/>
           <w:b/>
           <w:sz w:val="24"/>
           <w:lang w:eastAsia="en-US"/>
         </w:rPr>
-        <w:t xml:space="preserve">3.2.4 Dashboard </w:t>
-      </w:r>
-      <w:r>
+      </w:pPr>
+    </w:p>
+    <w:p>
+      <w:pPr>
+        <w:spacing w:after="0" w:line="480" w:lineRule="auto"/>
         <w:rPr>
           <w:rFonts w:ascii="Times New Roman" w:eastAsia="Calibri" w:hAnsi="Times New Roman" w:cs="SimSun"/>
           <w:b/>
           <w:sz w:val="24"/>
           <w:lang w:eastAsia="en-US"/>
         </w:rPr>
-        <w:t>Module (Merchandising account)</w:t>
+      </w:pPr>
+      <w:r>
+        <w:rPr>
+          <w:rFonts w:ascii="Times New Roman" w:eastAsia="Calibri" w:hAnsi="Times New Roman" w:cs="SimSun"/>
+          <w:b/>
+          <w:sz w:val="24"/>
+          <w:lang w:eastAsia="en-US"/>
+        </w:rPr>
+        <w:lastRenderedPageBreak/>
+        <w:t>3.2.10 Summary Report Module</w:t>
       </w:r>
     </w:p>
     <w:p>
       <w:pPr>
         <w:spacing w:after="0" w:line="480" w:lineRule="auto"/>
-        <w:rPr>
-          <w:rFonts w:ascii="Times New Roman" w:eastAsia="Calibri" w:hAnsi="Times New Roman" w:cs="SimSun"/>
-          <w:sz w:val="24"/>
-          <w:lang w:eastAsia="en-US"/>
-        </w:rPr>
-      </w:pPr>
-      <w:r>
+        <w:ind w:firstLine="720"/>
+        <w:rPr>
+          <w:rFonts w:ascii="Times New Roman" w:eastAsia="Calibri" w:hAnsi="Times New Roman" w:cs="SimSun"/>
+          <w:sz w:val="24"/>
+          <w:lang w:eastAsia="en-US"/>
+        </w:rPr>
+      </w:pPr>
+      <w:r>
+        <w:rPr>
+          <w:rFonts w:ascii="Times New Roman" w:eastAsia="Calibri" w:hAnsi="Times New Roman" w:cs="SimSun"/>
+          <w:sz w:val="24"/>
+          <w:lang w:eastAsia="en-US"/>
+        </w:rPr>
+        <w:t xml:space="preserve">The summary report shows all the information the company needed. Whether </w:t>
+      </w:r>
+      <w:r>
+        <w:rPr>
+          <w:rFonts w:ascii="Times New Roman" w:eastAsia="Calibri" w:hAnsi="Times New Roman" w:cs="SimSun"/>
+          <w:sz w:val="24"/>
+          <w:lang w:eastAsia="en-US"/>
+        </w:rPr>
+        <w:t>its</w:t>
+      </w:r>
+      <w:r>
+        <w:rPr>
+          <w:rFonts w:ascii="Times New Roman" w:eastAsia="Calibri" w:hAnsi="Times New Roman" w:cs="SimSun"/>
+          <w:sz w:val="24"/>
+          <w:lang w:eastAsia="en-US"/>
+        </w:rPr>
+        <w:t xml:space="preserve"> sales report, t</w:t>
+      </w:r>
+      <w:r>
+        <w:rPr>
+          <w:rFonts w:ascii="Times New Roman" w:eastAsia="Calibri" w:hAnsi="Times New Roman" w:cs="SimSun"/>
+          <w:sz w:val="24"/>
+          <w:lang w:eastAsia="en-US"/>
+        </w:rPr>
+        <w:t>op sales product, product that are good in sale by month and etc. This report can be printed and can be filter also by date.</w:t>
+      </w:r>
+    </w:p>
+    <w:p>
+      <w:pPr>
+        <w:spacing w:after="0" w:line="480" w:lineRule="auto"/>
+        <w:rPr>
+          <w:rFonts w:ascii="Times New Roman" w:eastAsia="Calibri" w:hAnsi="Times New Roman" w:cs="SimSun"/>
+          <w:sz w:val="24"/>
+          <w:lang w:eastAsia="en-US"/>
+        </w:rPr>
+      </w:pPr>
+    </w:p>
+    <w:p>
+      <w:pPr>
+        <w:spacing w:after="0" w:line="480" w:lineRule="auto"/>
         <w:rPr>
           <w:rFonts w:ascii="Times New Roman" w:eastAsia="Calibri" w:hAnsi="Times New Roman" w:cs="SimSun"/>
           <w:b/>
           <w:sz w:val="24"/>
           <w:lang w:eastAsia="en-US"/>
         </w:rPr>
+      </w:pPr>
+      <w:r>
+        <w:rPr>
+          <w:rFonts w:ascii="Times New Roman" w:eastAsia="Calibri" w:hAnsi="Times New Roman" w:cs="SimSun"/>
+          <w:b/>
+          <w:sz w:val="24"/>
+          <w:lang w:eastAsia="en-US"/>
+        </w:rPr>
+        <w:t>3.3 Base Structure of the System</w:t>
+      </w:r>
+    </w:p>
+    <w:p>
+      <w:pPr>
+        <w:spacing w:after="0" w:line="480" w:lineRule="auto"/>
+        <w:rPr>
+          <w:rFonts w:ascii="Times New Roman" w:eastAsia="Calibri" w:hAnsi="Times New Roman" w:cs="SimSun"/>
+          <w:b/>
+          <w:sz w:val="24"/>
+          <w:lang w:eastAsia="en-US"/>
+        </w:rPr>
+      </w:pPr>
+      <w:r>
+        <w:rPr>
+          <w:rFonts w:ascii="Times New Roman" w:eastAsia="Calibri" w:hAnsi="Times New Roman" w:cs="SimSun"/>
+          <w:b/>
+          <w:sz w:val="24"/>
+          <w:lang w:eastAsia="en-US"/>
+        </w:rPr>
+        <w:t xml:space="preserve">3.4 </w:t>
+      </w:r>
+      <w:r>
+        <w:rPr>
+          <w:rFonts w:ascii="Times New Roman" w:eastAsia="Calibri" w:hAnsi="Times New Roman" w:cs="SimSun"/>
+          <w:b/>
+          <w:sz w:val="24"/>
+          <w:lang w:eastAsia="en-US"/>
+        </w:rPr>
+        <w:t xml:space="preserve">Development, </w:t>
+      </w:r>
+      <w:r>
+        <w:rPr>
+          <w:rFonts w:ascii="Times New Roman" w:eastAsia="Calibri" w:hAnsi="Times New Roman" w:cs="SimSun"/>
+          <w:b/>
+          <w:sz w:val="24"/>
+          <w:lang w:eastAsia="en-US"/>
+        </w:rPr>
+        <w:t>Evaluation and Deployment</w:t>
+      </w:r>
+    </w:p>
+    <w:p>
+      <w:pPr>
+        <w:spacing w:after="0" w:line="480" w:lineRule="auto"/>
+        <w:rPr>
+          <w:rFonts w:ascii="Times New Roman" w:eastAsia="Calibri" w:hAnsi="Times New Roman" w:cs="SimSun"/>
+          <w:sz w:val="24"/>
+          <w:lang w:eastAsia="en-US"/>
+        </w:rPr>
+      </w:pPr>
+      <w:r>
+        <w:rPr>
+          <w:rFonts w:ascii="Times New Roman" w:eastAsia="Calibri" w:hAnsi="Times New Roman" w:cs="SimSun"/>
+          <w:b/>
+          <w:sz w:val="24"/>
+          <w:lang w:eastAsia="en-US"/>
+        </w:rPr>
         <w:tab/>
       </w:r>
       <w:r>
@@ -10484,39 +11069,55 @@
           <w:sz w:val="24"/>
           <w:lang w:eastAsia="en-US"/>
         </w:rPr>
-        <w:t xml:space="preserve">The merchandising module is different from the two account. It will display the recommended product that the system predict based on the history of the raw data that he system mine in the same day. The user can also check </w:t>
-      </w:r>
-      <w:r>
-        <w:rPr>
-          <w:rFonts w:ascii="Times New Roman" w:eastAsia="Calibri" w:hAnsi="Times New Roman" w:cs="SimSun"/>
-          <w:sz w:val="24"/>
-          <w:lang w:eastAsia="en-US"/>
-        </w:rPr>
-        <w:t>in adva</w:t>
-      </w:r>
-      <w:r>
-        <w:rPr>
-          <w:rFonts w:ascii="Times New Roman" w:eastAsia="Calibri" w:hAnsi="Times New Roman" w:cs="SimSun"/>
-          <w:sz w:val="24"/>
-          <w:lang w:eastAsia="en-US"/>
-        </w:rPr>
-        <w:t>nce</w:t>
-      </w:r>
-      <w:r>
-        <w:rPr>
-          <w:rFonts w:ascii="Times New Roman" w:eastAsia="Calibri" w:hAnsi="Times New Roman" w:cs="SimSun"/>
-          <w:sz w:val="24"/>
-          <w:lang w:eastAsia="en-US"/>
-        </w:rPr>
-        <w:t>,</w:t>
-      </w:r>
-      <w:r>
-        <w:rPr>
-          <w:rFonts w:ascii="Times New Roman" w:eastAsia="Calibri" w:hAnsi="Times New Roman" w:cs="SimSun"/>
-          <w:sz w:val="24"/>
-          <w:lang w:eastAsia="en-US"/>
-        </w:rPr>
-        <w:t xml:space="preserve"> what are the products that they need to prepare to the following days, week or month.</w:t>
+        <w:t>By d</w:t>
+      </w:r>
+      <w:r>
+        <w:rPr>
+          <w:rFonts w:ascii="Times New Roman" w:eastAsia="Calibri" w:hAnsi="Times New Roman" w:cs="SimSun"/>
+          <w:sz w:val="24"/>
+          <w:lang w:eastAsia="en-US"/>
+        </w:rPr>
+        <w:t>eveloping this system requires</w:t>
+      </w:r>
+      <w:r>
+        <w:rPr>
+          <w:rFonts w:ascii="Times New Roman" w:eastAsia="Calibri" w:hAnsi="Times New Roman" w:cs="SimSun"/>
+          <w:sz w:val="24"/>
+          <w:lang w:eastAsia="en-US"/>
+        </w:rPr>
+        <w:t xml:space="preserve"> us to focus on</w:t>
+      </w:r>
+      <w:r>
+        <w:rPr>
+          <w:rFonts w:ascii="Times New Roman" w:eastAsia="Calibri" w:hAnsi="Times New Roman" w:cs="SimSun"/>
+          <w:sz w:val="24"/>
+          <w:lang w:eastAsia="en-US"/>
+        </w:rPr>
+        <w:t xml:space="preserve"> data analysis</w:t>
+      </w:r>
+      <w:r>
+        <w:rPr>
+          <w:rFonts w:ascii="Times New Roman" w:eastAsia="Calibri" w:hAnsi="Times New Roman" w:cs="SimSun"/>
+          <w:sz w:val="24"/>
+          <w:lang w:eastAsia="en-US"/>
+        </w:rPr>
+        <w:t xml:space="preserve"> business analysis</w:t>
+      </w:r>
+      <w:r>
+        <w:rPr>
+          <w:rFonts w:ascii="Times New Roman" w:eastAsia="Calibri" w:hAnsi="Times New Roman" w:cs="SimSun"/>
+          <w:sz w:val="24"/>
+          <w:lang w:eastAsia="en-US"/>
+        </w:rPr>
+        <w:t xml:space="preserve"> for us to have an idea of what we are </w:t>
+      </w:r>
+      <w:r>
+        <w:rPr>
+          <w:rFonts w:ascii="Times New Roman" w:eastAsia="Calibri" w:hAnsi="Times New Roman" w:cs="SimSun"/>
+          <w:sz w:val="24"/>
+          <w:lang w:eastAsia="en-US"/>
+        </w:rPr>
+        <w:t xml:space="preserve">going to do and how can we construct the structure of the system. It is necessary to conduct an interview, make a survey and prepare a question to ask to the management of the company for you analyze the business transaction and the process of data by its section. And by collecting that information, we can easily analyzed and construct the structure of the system and how it will perform to the specific section of the company. </w:t>
       </w:r>
     </w:p>
     <w:p>
@@ -10528,12 +11129,242 @@
           <w:lang w:eastAsia="en-US"/>
         </w:rPr>
       </w:pPr>
+      <w:r>
+        <w:rPr>
+          <w:rFonts w:ascii="Times New Roman" w:eastAsia="Calibri" w:hAnsi="Times New Roman" w:cs="SimSun"/>
+          <w:b/>
+          <w:sz w:val="24"/>
+          <w:lang w:eastAsia="en-US"/>
+        </w:rPr>
+        <w:tab/>
+      </w:r>
+      <w:r>
+        <w:rPr>
+          <w:rFonts w:ascii="Times New Roman" w:eastAsia="Calibri" w:hAnsi="Times New Roman" w:cs="SimSun"/>
+          <w:sz w:val="24"/>
+          <w:lang w:eastAsia="en-US"/>
+        </w:rPr>
+        <w:t>Before its’ deployment, the</w:t>
+      </w:r>
+      <w:r>
+        <w:rPr>
+          <w:rFonts w:ascii="Times New Roman" w:eastAsia="Calibri" w:hAnsi="Times New Roman" w:cs="SimSun"/>
+          <w:sz w:val="24"/>
+          <w:lang w:eastAsia="en-US"/>
+        </w:rPr>
+        <w:t xml:space="preserve"> </w:t>
+      </w:r>
+      <w:r>
+        <w:rPr>
+          <w:rFonts w:ascii="Times New Roman" w:eastAsia="Calibri" w:hAnsi="Times New Roman" w:cs="SimSun"/>
+          <w:sz w:val="24"/>
+          <w:lang w:eastAsia="en-US"/>
+        </w:rPr>
+        <w:t>system</w:t>
+      </w:r>
+      <w:r>
+        <w:rPr>
+          <w:rFonts w:ascii="Times New Roman" w:eastAsia="Calibri" w:hAnsi="Times New Roman" w:cs="SimSun"/>
+          <w:sz w:val="24"/>
+          <w:lang w:eastAsia="en-US"/>
+        </w:rPr>
+        <w:t xml:space="preserve"> must undergo with evaluation to check the functionality and the usability of the </w:t>
+      </w:r>
+      <w:r>
+        <w:rPr>
+          <w:rFonts w:ascii="Times New Roman" w:eastAsia="Calibri" w:hAnsi="Times New Roman" w:cs="SimSun"/>
+          <w:sz w:val="24"/>
+          <w:lang w:eastAsia="en-US"/>
+        </w:rPr>
+        <w:t>system</w:t>
+      </w:r>
+      <w:r>
+        <w:rPr>
+          <w:rFonts w:ascii="Times New Roman" w:eastAsia="Calibri" w:hAnsi="Times New Roman" w:cs="SimSun"/>
+          <w:sz w:val="24"/>
+          <w:lang w:eastAsia="en-US"/>
+        </w:rPr>
+        <w:t xml:space="preserve"> before it completely deploy to the filed</w:t>
+      </w:r>
+      <w:r>
+        <w:rPr>
+          <w:rFonts w:ascii="Times New Roman" w:eastAsia="Calibri" w:hAnsi="Times New Roman" w:cs="SimSun"/>
+          <w:sz w:val="24"/>
+          <w:lang w:eastAsia="en-US"/>
+        </w:rPr>
+        <w:t>. During evaluation, all user must test t</w:t>
+      </w:r>
+      <w:r>
+        <w:rPr>
+          <w:rFonts w:ascii="Times New Roman" w:eastAsia="Calibri" w:hAnsi="Times New Roman" w:cs="SimSun"/>
+          <w:sz w:val="24"/>
+          <w:lang w:eastAsia="en-US"/>
+        </w:rPr>
+        <w:t xml:space="preserve">heir account if all the functionality of the system has a documentation or vice versa. It its necessary that all user will be cooperating to this phase so that </w:t>
+      </w:r>
+      <w:r>
+        <w:rPr>
+          <w:rFonts w:ascii="Times New Roman" w:eastAsia="Calibri" w:hAnsi="Times New Roman" w:cs="SimSun"/>
+          <w:sz w:val="24"/>
+          <w:lang w:eastAsia="en-US"/>
+        </w:rPr>
+        <w:t xml:space="preserve">we can </w:t>
+      </w:r>
+      <w:r>
+        <w:rPr>
+          <w:rFonts w:ascii="Times New Roman" w:eastAsia="Calibri" w:hAnsi="Times New Roman" w:cs="SimSun"/>
+          <w:sz w:val="24"/>
+          <w:lang w:eastAsia="en-US"/>
+        </w:rPr>
+        <w:t>solve the problem</w:t>
+      </w:r>
+      <w:r>
+        <w:rPr>
+          <w:rFonts w:ascii="Times New Roman" w:eastAsia="Calibri" w:hAnsi="Times New Roman" w:cs="SimSun"/>
+          <w:sz w:val="24"/>
+          <w:lang w:eastAsia="en-US"/>
+        </w:rPr>
+        <w:t xml:space="preserve"> that they might encounter during the test and to fix</w:t>
+      </w:r>
+      <w:r>
+        <w:rPr>
+          <w:rFonts w:ascii="Times New Roman" w:eastAsia="Calibri" w:hAnsi="Times New Roman" w:cs="SimSun"/>
+          <w:sz w:val="24"/>
+          <w:lang w:eastAsia="en-US"/>
+        </w:rPr>
+        <w:t xml:space="preserve"> some</w:t>
+      </w:r>
+      <w:r>
+        <w:rPr>
+          <w:rFonts w:ascii="Times New Roman" w:eastAsia="Calibri" w:hAnsi="Times New Roman" w:cs="SimSun"/>
+          <w:sz w:val="24"/>
+          <w:lang w:eastAsia="en-US"/>
+        </w:rPr>
+        <w:t xml:space="preserve"> bug</w:t>
+      </w:r>
+      <w:r>
+        <w:rPr>
+          <w:rFonts w:ascii="Times New Roman" w:eastAsia="Calibri" w:hAnsi="Times New Roman" w:cs="SimSun"/>
+          <w:sz w:val="24"/>
+          <w:lang w:eastAsia="en-US"/>
+        </w:rPr>
+        <w:t xml:space="preserve"> issue</w:t>
+      </w:r>
+      <w:r>
+        <w:rPr>
+          <w:rFonts w:ascii="Times New Roman" w:eastAsia="Calibri" w:hAnsi="Times New Roman" w:cs="SimSun"/>
+          <w:sz w:val="24"/>
+          <w:lang w:eastAsia="en-US"/>
+        </w:rPr>
+        <w:t>s</w:t>
+      </w:r>
+      <w:r>
+        <w:rPr>
+          <w:rFonts w:ascii="Times New Roman" w:eastAsia="Calibri" w:hAnsi="Times New Roman" w:cs="SimSun"/>
+          <w:sz w:val="24"/>
+          <w:lang w:eastAsia="en-US"/>
+        </w:rPr>
+        <w:t xml:space="preserve"> or </w:t>
+      </w:r>
+      <w:r>
+        <w:rPr>
+          <w:rFonts w:ascii="Times New Roman" w:eastAsia="Calibri" w:hAnsi="Times New Roman" w:cs="SimSun"/>
+          <w:sz w:val="24"/>
+          <w:lang w:eastAsia="en-US"/>
+        </w:rPr>
+        <w:t xml:space="preserve">answer them to their </w:t>
+      </w:r>
+      <w:r>
+        <w:rPr>
+          <w:rFonts w:ascii="Times New Roman" w:eastAsia="Calibri" w:hAnsi="Times New Roman" w:cs="SimSun"/>
+          <w:sz w:val="24"/>
+          <w:lang w:eastAsia="en-US"/>
+        </w:rPr>
+        <w:t>question</w:t>
+      </w:r>
+      <w:r>
+        <w:rPr>
+          <w:rFonts w:ascii="Times New Roman" w:eastAsia="Calibri" w:hAnsi="Times New Roman" w:cs="SimSun"/>
+          <w:sz w:val="24"/>
+          <w:lang w:eastAsia="en-US"/>
+        </w:rPr>
+        <w:t>s</w:t>
+      </w:r>
+      <w:r>
+        <w:rPr>
+          <w:rFonts w:ascii="Times New Roman" w:eastAsia="Calibri" w:hAnsi="Times New Roman" w:cs="SimSun"/>
+          <w:sz w:val="24"/>
+          <w:lang w:eastAsia="en-US"/>
+        </w:rPr>
+        <w:t xml:space="preserve"> to the specific</w:t>
+      </w:r>
+      <w:r>
+        <w:rPr>
+          <w:rFonts w:ascii="Times New Roman" w:eastAsia="Calibri" w:hAnsi="Times New Roman" w:cs="SimSun"/>
+          <w:sz w:val="24"/>
+          <w:lang w:eastAsia="en-US"/>
+        </w:rPr>
+        <w:t xml:space="preserve"> functionality may they not know. The users must satisfy their experience during the testing of the </w:t>
+      </w:r>
+      <w:r>
+        <w:rPr>
+          <w:rFonts w:ascii="Times New Roman" w:eastAsia="Calibri" w:hAnsi="Times New Roman" w:cs="SimSun"/>
+          <w:sz w:val="24"/>
+          <w:lang w:eastAsia="en-US"/>
+        </w:rPr>
+        <w:t>system before the deployment and it must be documented by evaluation questioner.</w:t>
+      </w:r>
     </w:p>
     <w:p>
       <w:pPr>
         <w:spacing w:after="0" w:line="480" w:lineRule="auto"/>
         <w:rPr>
           <w:rFonts w:ascii="Times New Roman" w:eastAsia="Calibri" w:hAnsi="Times New Roman" w:cs="SimSun"/>
+          <w:sz w:val="24"/>
+          <w:lang w:eastAsia="en-US"/>
+        </w:rPr>
+      </w:pPr>
+      <w:r>
+        <w:rPr>
+          <w:rFonts w:ascii="Times New Roman" w:eastAsia="Calibri" w:hAnsi="Times New Roman" w:cs="SimSun"/>
+          <w:sz w:val="24"/>
+          <w:lang w:eastAsia="en-US"/>
+        </w:rPr>
+        <w:tab/>
+      </w:r>
+      <w:r>
+        <w:rPr>
+          <w:rFonts w:ascii="Times New Roman" w:eastAsia="Calibri" w:hAnsi="Times New Roman" w:cs="SimSun"/>
+          <w:sz w:val="24"/>
+          <w:lang w:eastAsia="en-US"/>
+        </w:rPr>
+        <w:t xml:space="preserve">When the evaluation phase is done, it’s time to deploy the software and turn over all the documentation that we made to the management for them to have a reference on how we </w:t>
+      </w:r>
+      <w:r>
+        <w:rPr>
+          <w:rFonts w:ascii="Times New Roman" w:eastAsia="Calibri" w:hAnsi="Times New Roman" w:cs="SimSun"/>
+          <w:sz w:val="24"/>
+          <w:lang w:eastAsia="en-US"/>
+        </w:rPr>
+        <w:lastRenderedPageBreak/>
+        <w:t>construct the system and for the basis documentation of the supporting IT that will maintain the system that we made.</w:t>
+      </w:r>
+    </w:p>
+    <w:p>
+      <w:pPr>
+        <w:spacing w:after="0" w:line="480" w:lineRule="auto"/>
+        <w:rPr>
+          <w:rFonts w:ascii="Times New Roman" w:eastAsia="Calibri" w:hAnsi="Times New Roman" w:cs="SimSun"/>
+          <w:sz w:val="24"/>
+          <w:lang w:eastAsia="en-US"/>
+        </w:rPr>
+      </w:pPr>
+    </w:p>
+    <w:p>
+      <w:pPr>
+        <w:spacing w:after="0" w:line="480" w:lineRule="auto"/>
+        <w:rPr>
+          <w:rFonts w:ascii="Times New Roman" w:eastAsia="Calibri" w:hAnsi="Times New Roman" w:cs="SimSun"/>
           <w:b/>
           <w:sz w:val="24"/>
           <w:lang w:eastAsia="en-US"/>
@@ -10546,191 +11377,2101 @@
           <w:sz w:val="24"/>
           <w:lang w:eastAsia="en-US"/>
         </w:rPr>
-        <w:t>3.2.5 User Account Module</w:t>
-      </w:r>
-    </w:p>
-    <w:p>
-      <w:pPr>
-        <w:spacing w:after="0" w:line="480" w:lineRule="auto"/>
-        <w:rPr>
-          <w:rFonts w:ascii="Times New Roman" w:eastAsia="Calibri" w:hAnsi="Times New Roman" w:cs="SimSun"/>
-          <w:sz w:val="24"/>
-          <w:lang w:eastAsia="en-US"/>
-        </w:rPr>
-      </w:pPr>
-      <w:r>
-        <w:rPr>
-          <w:rFonts w:ascii="Times New Roman" w:eastAsia="Calibri" w:hAnsi="Times New Roman" w:cs="SimSun"/>
-          <w:b/>
-          <w:sz w:val="24"/>
-          <w:lang w:eastAsia="en-US"/>
-        </w:rPr>
-        <w:tab/>
-      </w:r>
-      <w:r>
-        <w:rPr>
-          <w:rFonts w:ascii="Times New Roman" w:eastAsia="Calibri" w:hAnsi="Times New Roman" w:cs="SimSun"/>
-          <w:sz w:val="24"/>
-          <w:lang w:eastAsia="en-US"/>
-        </w:rPr>
-        <w:t>User account module where users are being manage and assign specific rule. The user can</w:t>
-      </w:r>
-      <w:r>
-        <w:rPr>
-          <w:rFonts w:ascii="Times New Roman" w:eastAsia="Calibri" w:hAnsi="Times New Roman" w:cs="SimSun"/>
-          <w:sz w:val="24"/>
-          <w:lang w:eastAsia="en-US"/>
-        </w:rPr>
-        <w:t xml:space="preserve"> add, update and deactivate an account of the user. But this privilege has only given to the administrator account to remain the privacy of the system and confidentiality. The only privilege of the other account will be the update of their password. </w:t>
-      </w:r>
-    </w:p>
-    <w:p>
-      <w:pPr>
-        <w:spacing w:after="0" w:line="480" w:lineRule="auto"/>
-        <w:rPr>
-          <w:rFonts w:ascii="Times New Roman" w:eastAsia="Calibri" w:hAnsi="Times New Roman" w:cs="SimSun"/>
-          <w:sz w:val="24"/>
-          <w:lang w:eastAsia="en-US"/>
-        </w:rPr>
-      </w:pPr>
-    </w:p>
-    <w:p>
-      <w:pPr>
-        <w:spacing w:after="0" w:line="480" w:lineRule="auto"/>
-        <w:rPr>
-          <w:rFonts w:ascii="Times New Roman" w:eastAsia="Calibri" w:hAnsi="Times New Roman" w:cs="SimSun"/>
-          <w:b/>
-          <w:sz w:val="24"/>
-          <w:lang w:eastAsia="en-US"/>
-        </w:rPr>
-      </w:pPr>
-      <w:r>
-        <w:rPr>
-          <w:rFonts w:ascii="Times New Roman" w:eastAsia="Calibri" w:hAnsi="Times New Roman" w:cs="SimSun"/>
-          <w:b/>
-          <w:sz w:val="24"/>
-          <w:lang w:eastAsia="en-US"/>
-        </w:rPr>
-        <w:t>3.2.6 Notification Module</w:t>
-      </w:r>
-    </w:p>
-    <w:p>
-      <w:pPr>
-        <w:spacing w:after="0" w:line="480" w:lineRule="auto"/>
-        <w:rPr>
-          <w:rFonts w:ascii="Times New Roman" w:eastAsia="Calibri" w:hAnsi="Times New Roman" w:cs="SimSun"/>
-          <w:sz w:val="24"/>
-          <w:lang w:eastAsia="en-US"/>
-        </w:rPr>
-      </w:pPr>
-      <w:r>
-        <w:rPr>
-          <w:rFonts w:ascii="Times New Roman" w:eastAsia="Calibri" w:hAnsi="Times New Roman" w:cs="SimSun"/>
-          <w:b/>
-          <w:sz w:val="24"/>
-          <w:lang w:eastAsia="en-US"/>
-        </w:rPr>
-        <w:tab/>
-      </w:r>
-      <w:r>
-        <w:rPr>
-          <w:rFonts w:ascii="Times New Roman" w:eastAsia="Calibri" w:hAnsi="Times New Roman" w:cs="SimSun"/>
-          <w:sz w:val="24"/>
-          <w:lang w:eastAsia="en-US"/>
-        </w:rPr>
-        <w:t>It is necessary in the system to have a notification module, to keep us updated of what happening inside the system. The notification module will display some important task that they need to perform like example of recommended product to merchandising account; purchase order for the accounting account and some important task that need to be notify.</w:t>
+        <w:t>3.5 Gantt Chart</w:t>
       </w:r>
       <w:bookmarkStart w:id="0" w:name="_GoBack"/>
       <w:bookmarkEnd w:id="0"/>
-      <w:r>
-        <w:rPr>
-          <w:rFonts w:ascii="Times New Roman" w:eastAsia="Calibri" w:hAnsi="Times New Roman" w:cs="SimSun"/>
-          <w:sz w:val="24"/>
-          <w:lang w:eastAsia="en-US"/>
-        </w:rPr>
-        <w:t xml:space="preserve">  </w:t>
-      </w:r>
     </w:p>
     <w:p>
       <w:pPr>
         <w:spacing w:after="0" w:line="480" w:lineRule="auto"/>
         <w:rPr>
           <w:rFonts w:ascii="Times New Roman" w:eastAsia="Calibri" w:hAnsi="Times New Roman" w:cs="SimSun"/>
+          <w:sz w:val="24"/>
+          <w:lang w:eastAsia="en-US"/>
+        </w:rPr>
+      </w:pPr>
+      <w:r>
+        <w:rPr>
+          <w:rFonts w:ascii="Times New Roman" w:eastAsia="Calibri" w:hAnsi="Times New Roman" w:cs="SimSun"/>
           <w:b/>
           <w:sz w:val="24"/>
           <w:lang w:eastAsia="en-US"/>
         </w:rPr>
-      </w:pPr>
-      <w:r>
-        <w:rPr>
-          <w:rFonts w:ascii="Times New Roman" w:eastAsia="Calibri" w:hAnsi="Times New Roman" w:cs="SimSun"/>
-          <w:b/>
-          <w:sz w:val="24"/>
-          <w:lang w:eastAsia="en-US"/>
-        </w:rPr>
-        <w:lastRenderedPageBreak/>
-        <w:t xml:space="preserve">3.2.7 Predicted Product module </w:t>
-      </w:r>
-    </w:p>
+        <w:tab/>
+      </w:r>
+    </w:p>
+    <w:tbl>
+      <w:tblPr>
+        <w:tblStyle w:val="TableGrid"/>
+        <w:tblW w:w="0" w:type="auto"/>
+        <w:tblLook w:val="04A0" w:firstRow="1" w:lastRow="0" w:firstColumn="1" w:lastColumn="0" w:noHBand="0" w:noVBand="1"/>
+      </w:tblPr>
+      <w:tblGrid>
+        <w:gridCol w:w="3955"/>
+        <w:gridCol w:w="270"/>
+        <w:gridCol w:w="270"/>
+        <w:gridCol w:w="270"/>
+        <w:gridCol w:w="270"/>
+        <w:gridCol w:w="270"/>
+        <w:gridCol w:w="270"/>
+        <w:gridCol w:w="270"/>
+        <w:gridCol w:w="270"/>
+        <w:gridCol w:w="270"/>
+        <w:gridCol w:w="270"/>
+        <w:gridCol w:w="270"/>
+        <w:gridCol w:w="270"/>
+        <w:gridCol w:w="270"/>
+        <w:gridCol w:w="270"/>
+        <w:gridCol w:w="270"/>
+        <w:gridCol w:w="270"/>
+        <w:gridCol w:w="270"/>
+        <w:gridCol w:w="270"/>
+        <w:gridCol w:w="270"/>
+        <w:gridCol w:w="265"/>
+      </w:tblGrid>
+      <w:tr>
+        <w:tc>
+          <w:tcPr>
+            <w:tcW w:w="3955" w:type="dxa"/>
+          </w:tcPr>
+          <w:p>
+            <w:pPr>
+              <w:spacing w:line="480" w:lineRule="auto"/>
+              <w:rPr>
+                <w:rFonts w:ascii="Times New Roman" w:eastAsia="Calibri" w:hAnsi="Times New Roman" w:cs="SimSun"/>
+                <w:sz w:val="24"/>
+                <w:lang w:eastAsia="en-US"/>
+              </w:rPr>
+            </w:pPr>
+          </w:p>
+        </w:tc>
+        <w:tc>
+          <w:tcPr>
+            <w:tcW w:w="5395" w:type="dxa"/>
+            <w:gridSpan w:val="20"/>
+          </w:tcPr>
+          <w:p>
+            <w:pPr>
+              <w:spacing w:line="480" w:lineRule="auto"/>
+              <w:rPr>
+                <w:rFonts w:ascii="Times New Roman" w:eastAsia="Calibri" w:hAnsi="Times New Roman" w:cs="SimSun"/>
+                <w:sz w:val="24"/>
+                <w:lang w:eastAsia="en-US"/>
+              </w:rPr>
+            </w:pPr>
+          </w:p>
+        </w:tc>
+      </w:tr>
+      <w:tr>
+        <w:tc>
+          <w:tcPr>
+            <w:tcW w:w="3955" w:type="dxa"/>
+          </w:tcPr>
+          <w:p>
+            <w:pPr>
+              <w:spacing w:line="480" w:lineRule="auto"/>
+              <w:rPr>
+                <w:rFonts w:ascii="Times New Roman" w:eastAsia="Calibri" w:hAnsi="Times New Roman" w:cs="SimSun"/>
+                <w:sz w:val="24"/>
+                <w:lang w:eastAsia="en-US"/>
+              </w:rPr>
+            </w:pPr>
+          </w:p>
+        </w:tc>
+        <w:tc>
+          <w:tcPr>
+            <w:tcW w:w="1080" w:type="dxa"/>
+            <w:gridSpan w:val="4"/>
+          </w:tcPr>
+          <w:p>
+            <w:pPr>
+              <w:spacing w:line="480" w:lineRule="auto"/>
+              <w:rPr>
+                <w:rFonts w:ascii="Times New Roman" w:eastAsia="Calibri" w:hAnsi="Times New Roman" w:cs="SimSun"/>
+                <w:sz w:val="24"/>
+                <w:lang w:eastAsia="en-US"/>
+              </w:rPr>
+            </w:pPr>
+          </w:p>
+        </w:tc>
+        <w:tc>
+          <w:tcPr>
+            <w:tcW w:w="1080" w:type="dxa"/>
+            <w:gridSpan w:val="4"/>
+          </w:tcPr>
+          <w:p>
+            <w:pPr>
+              <w:spacing w:line="480" w:lineRule="auto"/>
+              <w:rPr>
+                <w:rFonts w:ascii="Times New Roman" w:eastAsia="Calibri" w:hAnsi="Times New Roman" w:cs="SimSun"/>
+                <w:sz w:val="24"/>
+                <w:lang w:eastAsia="en-US"/>
+              </w:rPr>
+            </w:pPr>
+          </w:p>
+        </w:tc>
+        <w:tc>
+          <w:tcPr>
+            <w:tcW w:w="1080" w:type="dxa"/>
+            <w:gridSpan w:val="4"/>
+          </w:tcPr>
+          <w:p>
+            <w:pPr>
+              <w:spacing w:line="480" w:lineRule="auto"/>
+              <w:rPr>
+                <w:rFonts w:ascii="Times New Roman" w:eastAsia="Calibri" w:hAnsi="Times New Roman" w:cs="SimSun"/>
+                <w:sz w:val="24"/>
+                <w:lang w:eastAsia="en-US"/>
+              </w:rPr>
+            </w:pPr>
+          </w:p>
+        </w:tc>
+        <w:tc>
+          <w:tcPr>
+            <w:tcW w:w="1080" w:type="dxa"/>
+            <w:gridSpan w:val="4"/>
+          </w:tcPr>
+          <w:p>
+            <w:pPr>
+              <w:spacing w:line="480" w:lineRule="auto"/>
+              <w:rPr>
+                <w:rFonts w:ascii="Times New Roman" w:eastAsia="Calibri" w:hAnsi="Times New Roman" w:cs="SimSun"/>
+                <w:sz w:val="24"/>
+                <w:lang w:eastAsia="en-US"/>
+              </w:rPr>
+            </w:pPr>
+          </w:p>
+        </w:tc>
+        <w:tc>
+          <w:tcPr>
+            <w:tcW w:w="1075" w:type="dxa"/>
+            <w:gridSpan w:val="4"/>
+          </w:tcPr>
+          <w:p>
+            <w:pPr>
+              <w:spacing w:line="480" w:lineRule="auto"/>
+              <w:rPr>
+                <w:rFonts w:ascii="Times New Roman" w:eastAsia="Calibri" w:hAnsi="Times New Roman" w:cs="SimSun"/>
+                <w:sz w:val="24"/>
+                <w:lang w:eastAsia="en-US"/>
+              </w:rPr>
+            </w:pPr>
+          </w:p>
+        </w:tc>
+      </w:tr>
+      <w:tr>
+        <w:tc>
+          <w:tcPr>
+            <w:tcW w:w="3955" w:type="dxa"/>
+          </w:tcPr>
+          <w:p>
+            <w:pPr>
+              <w:spacing w:line="480" w:lineRule="auto"/>
+              <w:rPr>
+                <w:rFonts w:ascii="Times New Roman" w:eastAsia="Calibri" w:hAnsi="Times New Roman" w:cs="SimSun"/>
+                <w:sz w:val="24"/>
+                <w:lang w:eastAsia="en-US"/>
+              </w:rPr>
+            </w:pPr>
+          </w:p>
+        </w:tc>
+        <w:tc>
+          <w:tcPr>
+            <w:tcW w:w="270" w:type="dxa"/>
+          </w:tcPr>
+          <w:p>
+            <w:pPr>
+              <w:spacing w:line="480" w:lineRule="auto"/>
+              <w:rPr>
+                <w:rFonts w:ascii="Times New Roman" w:eastAsia="Calibri" w:hAnsi="Times New Roman" w:cs="SimSun"/>
+                <w:sz w:val="24"/>
+                <w:lang w:eastAsia="en-US"/>
+              </w:rPr>
+            </w:pPr>
+          </w:p>
+        </w:tc>
+        <w:tc>
+          <w:tcPr>
+            <w:tcW w:w="270" w:type="dxa"/>
+          </w:tcPr>
+          <w:p>
+            <w:pPr>
+              <w:spacing w:line="480" w:lineRule="auto"/>
+              <w:rPr>
+                <w:rFonts w:ascii="Times New Roman" w:eastAsia="Calibri" w:hAnsi="Times New Roman" w:cs="SimSun"/>
+                <w:sz w:val="24"/>
+                <w:lang w:eastAsia="en-US"/>
+              </w:rPr>
+            </w:pPr>
+          </w:p>
+        </w:tc>
+        <w:tc>
+          <w:tcPr>
+            <w:tcW w:w="270" w:type="dxa"/>
+          </w:tcPr>
+          <w:p>
+            <w:pPr>
+              <w:spacing w:line="480" w:lineRule="auto"/>
+              <w:rPr>
+                <w:rFonts w:ascii="Times New Roman" w:eastAsia="Calibri" w:hAnsi="Times New Roman" w:cs="SimSun"/>
+                <w:sz w:val="24"/>
+                <w:lang w:eastAsia="en-US"/>
+              </w:rPr>
+            </w:pPr>
+          </w:p>
+        </w:tc>
+        <w:tc>
+          <w:tcPr>
+            <w:tcW w:w="270" w:type="dxa"/>
+          </w:tcPr>
+          <w:p>
+            <w:pPr>
+              <w:spacing w:line="480" w:lineRule="auto"/>
+              <w:rPr>
+                <w:rFonts w:ascii="Times New Roman" w:eastAsia="Calibri" w:hAnsi="Times New Roman" w:cs="SimSun"/>
+                <w:sz w:val="24"/>
+                <w:lang w:eastAsia="en-US"/>
+              </w:rPr>
+            </w:pPr>
+          </w:p>
+        </w:tc>
+        <w:tc>
+          <w:tcPr>
+            <w:tcW w:w="270" w:type="dxa"/>
+          </w:tcPr>
+          <w:p>
+            <w:pPr>
+              <w:spacing w:line="480" w:lineRule="auto"/>
+              <w:rPr>
+                <w:rFonts w:ascii="Times New Roman" w:eastAsia="Calibri" w:hAnsi="Times New Roman" w:cs="SimSun"/>
+                <w:sz w:val="24"/>
+                <w:lang w:eastAsia="en-US"/>
+              </w:rPr>
+            </w:pPr>
+          </w:p>
+        </w:tc>
+        <w:tc>
+          <w:tcPr>
+            <w:tcW w:w="270" w:type="dxa"/>
+          </w:tcPr>
+          <w:p>
+            <w:pPr>
+              <w:spacing w:line="480" w:lineRule="auto"/>
+              <w:rPr>
+                <w:rFonts w:ascii="Times New Roman" w:eastAsia="Calibri" w:hAnsi="Times New Roman" w:cs="SimSun"/>
+                <w:sz w:val="24"/>
+                <w:lang w:eastAsia="en-US"/>
+              </w:rPr>
+            </w:pPr>
+          </w:p>
+        </w:tc>
+        <w:tc>
+          <w:tcPr>
+            <w:tcW w:w="270" w:type="dxa"/>
+          </w:tcPr>
+          <w:p>
+            <w:pPr>
+              <w:spacing w:line="480" w:lineRule="auto"/>
+              <w:rPr>
+                <w:rFonts w:ascii="Times New Roman" w:eastAsia="Calibri" w:hAnsi="Times New Roman" w:cs="SimSun"/>
+                <w:sz w:val="24"/>
+                <w:lang w:eastAsia="en-US"/>
+              </w:rPr>
+            </w:pPr>
+          </w:p>
+        </w:tc>
+        <w:tc>
+          <w:tcPr>
+            <w:tcW w:w="270" w:type="dxa"/>
+          </w:tcPr>
+          <w:p>
+            <w:pPr>
+              <w:spacing w:line="480" w:lineRule="auto"/>
+              <w:rPr>
+                <w:rFonts w:ascii="Times New Roman" w:eastAsia="Calibri" w:hAnsi="Times New Roman" w:cs="SimSun"/>
+                <w:sz w:val="24"/>
+                <w:lang w:eastAsia="en-US"/>
+              </w:rPr>
+            </w:pPr>
+          </w:p>
+        </w:tc>
+        <w:tc>
+          <w:tcPr>
+            <w:tcW w:w="270" w:type="dxa"/>
+          </w:tcPr>
+          <w:p>
+            <w:pPr>
+              <w:spacing w:line="480" w:lineRule="auto"/>
+              <w:rPr>
+                <w:rFonts w:ascii="Times New Roman" w:eastAsia="Calibri" w:hAnsi="Times New Roman" w:cs="SimSun"/>
+                <w:sz w:val="24"/>
+                <w:lang w:eastAsia="en-US"/>
+              </w:rPr>
+            </w:pPr>
+          </w:p>
+        </w:tc>
+        <w:tc>
+          <w:tcPr>
+            <w:tcW w:w="270" w:type="dxa"/>
+          </w:tcPr>
+          <w:p>
+            <w:pPr>
+              <w:spacing w:line="480" w:lineRule="auto"/>
+              <w:rPr>
+                <w:rFonts w:ascii="Times New Roman" w:eastAsia="Calibri" w:hAnsi="Times New Roman" w:cs="SimSun"/>
+                <w:sz w:val="24"/>
+                <w:lang w:eastAsia="en-US"/>
+              </w:rPr>
+            </w:pPr>
+          </w:p>
+        </w:tc>
+        <w:tc>
+          <w:tcPr>
+            <w:tcW w:w="270" w:type="dxa"/>
+          </w:tcPr>
+          <w:p>
+            <w:pPr>
+              <w:spacing w:line="480" w:lineRule="auto"/>
+              <w:rPr>
+                <w:rFonts w:ascii="Times New Roman" w:eastAsia="Calibri" w:hAnsi="Times New Roman" w:cs="SimSun"/>
+                <w:sz w:val="24"/>
+                <w:lang w:eastAsia="en-US"/>
+              </w:rPr>
+            </w:pPr>
+          </w:p>
+        </w:tc>
+        <w:tc>
+          <w:tcPr>
+            <w:tcW w:w="270" w:type="dxa"/>
+          </w:tcPr>
+          <w:p>
+            <w:pPr>
+              <w:spacing w:line="480" w:lineRule="auto"/>
+              <w:rPr>
+                <w:rFonts w:ascii="Times New Roman" w:eastAsia="Calibri" w:hAnsi="Times New Roman" w:cs="SimSun"/>
+                <w:sz w:val="24"/>
+                <w:lang w:eastAsia="en-US"/>
+              </w:rPr>
+            </w:pPr>
+          </w:p>
+        </w:tc>
+        <w:tc>
+          <w:tcPr>
+            <w:tcW w:w="270" w:type="dxa"/>
+          </w:tcPr>
+          <w:p>
+            <w:pPr>
+              <w:spacing w:line="480" w:lineRule="auto"/>
+              <w:rPr>
+                <w:rFonts w:ascii="Times New Roman" w:eastAsia="Calibri" w:hAnsi="Times New Roman" w:cs="SimSun"/>
+                <w:sz w:val="24"/>
+                <w:lang w:eastAsia="en-US"/>
+              </w:rPr>
+            </w:pPr>
+          </w:p>
+        </w:tc>
+        <w:tc>
+          <w:tcPr>
+            <w:tcW w:w="270" w:type="dxa"/>
+          </w:tcPr>
+          <w:p>
+            <w:pPr>
+              <w:spacing w:line="480" w:lineRule="auto"/>
+              <w:rPr>
+                <w:rFonts w:ascii="Times New Roman" w:eastAsia="Calibri" w:hAnsi="Times New Roman" w:cs="SimSun"/>
+                <w:sz w:val="24"/>
+                <w:lang w:eastAsia="en-US"/>
+              </w:rPr>
+            </w:pPr>
+          </w:p>
+        </w:tc>
+        <w:tc>
+          <w:tcPr>
+            <w:tcW w:w="270" w:type="dxa"/>
+          </w:tcPr>
+          <w:p>
+            <w:pPr>
+              <w:spacing w:line="480" w:lineRule="auto"/>
+              <w:rPr>
+                <w:rFonts w:ascii="Times New Roman" w:eastAsia="Calibri" w:hAnsi="Times New Roman" w:cs="SimSun"/>
+                <w:sz w:val="24"/>
+                <w:lang w:eastAsia="en-US"/>
+              </w:rPr>
+            </w:pPr>
+          </w:p>
+        </w:tc>
+        <w:tc>
+          <w:tcPr>
+            <w:tcW w:w="270" w:type="dxa"/>
+          </w:tcPr>
+          <w:p>
+            <w:pPr>
+              <w:spacing w:line="480" w:lineRule="auto"/>
+              <w:rPr>
+                <w:rFonts w:ascii="Times New Roman" w:eastAsia="Calibri" w:hAnsi="Times New Roman" w:cs="SimSun"/>
+                <w:sz w:val="24"/>
+                <w:lang w:eastAsia="en-US"/>
+              </w:rPr>
+            </w:pPr>
+          </w:p>
+        </w:tc>
+        <w:tc>
+          <w:tcPr>
+            <w:tcW w:w="270" w:type="dxa"/>
+          </w:tcPr>
+          <w:p>
+            <w:pPr>
+              <w:spacing w:line="480" w:lineRule="auto"/>
+              <w:rPr>
+                <w:rFonts w:ascii="Times New Roman" w:eastAsia="Calibri" w:hAnsi="Times New Roman" w:cs="SimSun"/>
+                <w:sz w:val="24"/>
+                <w:lang w:eastAsia="en-US"/>
+              </w:rPr>
+            </w:pPr>
+          </w:p>
+        </w:tc>
+        <w:tc>
+          <w:tcPr>
+            <w:tcW w:w="270" w:type="dxa"/>
+          </w:tcPr>
+          <w:p>
+            <w:pPr>
+              <w:spacing w:line="480" w:lineRule="auto"/>
+              <w:rPr>
+                <w:rFonts w:ascii="Times New Roman" w:eastAsia="Calibri" w:hAnsi="Times New Roman" w:cs="SimSun"/>
+                <w:sz w:val="24"/>
+                <w:lang w:eastAsia="en-US"/>
+              </w:rPr>
+            </w:pPr>
+          </w:p>
+        </w:tc>
+        <w:tc>
+          <w:tcPr>
+            <w:tcW w:w="270" w:type="dxa"/>
+          </w:tcPr>
+          <w:p>
+            <w:pPr>
+              <w:spacing w:line="480" w:lineRule="auto"/>
+              <w:rPr>
+                <w:rFonts w:ascii="Times New Roman" w:eastAsia="Calibri" w:hAnsi="Times New Roman" w:cs="SimSun"/>
+                <w:sz w:val="24"/>
+                <w:lang w:eastAsia="en-US"/>
+              </w:rPr>
+            </w:pPr>
+          </w:p>
+        </w:tc>
+        <w:tc>
+          <w:tcPr>
+            <w:tcW w:w="265" w:type="dxa"/>
+          </w:tcPr>
+          <w:p>
+            <w:pPr>
+              <w:spacing w:line="480" w:lineRule="auto"/>
+              <w:rPr>
+                <w:rFonts w:ascii="Times New Roman" w:eastAsia="Calibri" w:hAnsi="Times New Roman" w:cs="SimSun"/>
+                <w:sz w:val="24"/>
+                <w:lang w:eastAsia="en-US"/>
+              </w:rPr>
+            </w:pPr>
+          </w:p>
+        </w:tc>
+      </w:tr>
+      <w:tr>
+        <w:tc>
+          <w:tcPr>
+            <w:tcW w:w="3955" w:type="dxa"/>
+          </w:tcPr>
+          <w:p>
+            <w:pPr>
+              <w:spacing w:line="480" w:lineRule="auto"/>
+              <w:rPr>
+                <w:rFonts w:ascii="Times New Roman" w:eastAsia="Calibri" w:hAnsi="Times New Roman" w:cs="SimSun"/>
+                <w:sz w:val="24"/>
+                <w:lang w:eastAsia="en-US"/>
+              </w:rPr>
+            </w:pPr>
+          </w:p>
+        </w:tc>
+        <w:tc>
+          <w:tcPr>
+            <w:tcW w:w="270" w:type="dxa"/>
+          </w:tcPr>
+          <w:p>
+            <w:pPr>
+              <w:spacing w:line="480" w:lineRule="auto"/>
+              <w:rPr>
+                <w:rFonts w:ascii="Times New Roman" w:eastAsia="Calibri" w:hAnsi="Times New Roman" w:cs="SimSun"/>
+                <w:sz w:val="24"/>
+                <w:lang w:eastAsia="en-US"/>
+              </w:rPr>
+            </w:pPr>
+          </w:p>
+        </w:tc>
+        <w:tc>
+          <w:tcPr>
+            <w:tcW w:w="270" w:type="dxa"/>
+          </w:tcPr>
+          <w:p>
+            <w:pPr>
+              <w:spacing w:line="480" w:lineRule="auto"/>
+              <w:rPr>
+                <w:rFonts w:ascii="Times New Roman" w:eastAsia="Calibri" w:hAnsi="Times New Roman" w:cs="SimSun"/>
+                <w:sz w:val="24"/>
+                <w:lang w:eastAsia="en-US"/>
+              </w:rPr>
+            </w:pPr>
+          </w:p>
+        </w:tc>
+        <w:tc>
+          <w:tcPr>
+            <w:tcW w:w="270" w:type="dxa"/>
+          </w:tcPr>
+          <w:p>
+            <w:pPr>
+              <w:spacing w:line="480" w:lineRule="auto"/>
+              <w:rPr>
+                <w:rFonts w:ascii="Times New Roman" w:eastAsia="Calibri" w:hAnsi="Times New Roman" w:cs="SimSun"/>
+                <w:sz w:val="24"/>
+                <w:lang w:eastAsia="en-US"/>
+              </w:rPr>
+            </w:pPr>
+          </w:p>
+        </w:tc>
+        <w:tc>
+          <w:tcPr>
+            <w:tcW w:w="270" w:type="dxa"/>
+          </w:tcPr>
+          <w:p>
+            <w:pPr>
+              <w:spacing w:line="480" w:lineRule="auto"/>
+              <w:rPr>
+                <w:rFonts w:ascii="Times New Roman" w:eastAsia="Calibri" w:hAnsi="Times New Roman" w:cs="SimSun"/>
+                <w:sz w:val="24"/>
+                <w:lang w:eastAsia="en-US"/>
+              </w:rPr>
+            </w:pPr>
+          </w:p>
+        </w:tc>
+        <w:tc>
+          <w:tcPr>
+            <w:tcW w:w="270" w:type="dxa"/>
+          </w:tcPr>
+          <w:p>
+            <w:pPr>
+              <w:spacing w:line="480" w:lineRule="auto"/>
+              <w:rPr>
+                <w:rFonts w:ascii="Times New Roman" w:eastAsia="Calibri" w:hAnsi="Times New Roman" w:cs="SimSun"/>
+                <w:sz w:val="24"/>
+                <w:lang w:eastAsia="en-US"/>
+              </w:rPr>
+            </w:pPr>
+          </w:p>
+        </w:tc>
+        <w:tc>
+          <w:tcPr>
+            <w:tcW w:w="270" w:type="dxa"/>
+          </w:tcPr>
+          <w:p>
+            <w:pPr>
+              <w:spacing w:line="480" w:lineRule="auto"/>
+              <w:rPr>
+                <w:rFonts w:ascii="Times New Roman" w:eastAsia="Calibri" w:hAnsi="Times New Roman" w:cs="SimSun"/>
+                <w:sz w:val="24"/>
+                <w:lang w:eastAsia="en-US"/>
+              </w:rPr>
+            </w:pPr>
+          </w:p>
+        </w:tc>
+        <w:tc>
+          <w:tcPr>
+            <w:tcW w:w="270" w:type="dxa"/>
+          </w:tcPr>
+          <w:p>
+            <w:pPr>
+              <w:spacing w:line="480" w:lineRule="auto"/>
+              <w:rPr>
+                <w:rFonts w:ascii="Times New Roman" w:eastAsia="Calibri" w:hAnsi="Times New Roman" w:cs="SimSun"/>
+                <w:sz w:val="24"/>
+                <w:lang w:eastAsia="en-US"/>
+              </w:rPr>
+            </w:pPr>
+          </w:p>
+        </w:tc>
+        <w:tc>
+          <w:tcPr>
+            <w:tcW w:w="270" w:type="dxa"/>
+          </w:tcPr>
+          <w:p>
+            <w:pPr>
+              <w:spacing w:line="480" w:lineRule="auto"/>
+              <w:rPr>
+                <w:rFonts w:ascii="Times New Roman" w:eastAsia="Calibri" w:hAnsi="Times New Roman" w:cs="SimSun"/>
+                <w:sz w:val="24"/>
+                <w:lang w:eastAsia="en-US"/>
+              </w:rPr>
+            </w:pPr>
+          </w:p>
+        </w:tc>
+        <w:tc>
+          <w:tcPr>
+            <w:tcW w:w="270" w:type="dxa"/>
+          </w:tcPr>
+          <w:p>
+            <w:pPr>
+              <w:spacing w:line="480" w:lineRule="auto"/>
+              <w:rPr>
+                <w:rFonts w:ascii="Times New Roman" w:eastAsia="Calibri" w:hAnsi="Times New Roman" w:cs="SimSun"/>
+                <w:sz w:val="24"/>
+                <w:lang w:eastAsia="en-US"/>
+              </w:rPr>
+            </w:pPr>
+          </w:p>
+        </w:tc>
+        <w:tc>
+          <w:tcPr>
+            <w:tcW w:w="270" w:type="dxa"/>
+          </w:tcPr>
+          <w:p>
+            <w:pPr>
+              <w:spacing w:line="480" w:lineRule="auto"/>
+              <w:rPr>
+                <w:rFonts w:ascii="Times New Roman" w:eastAsia="Calibri" w:hAnsi="Times New Roman" w:cs="SimSun"/>
+                <w:sz w:val="24"/>
+                <w:lang w:eastAsia="en-US"/>
+              </w:rPr>
+            </w:pPr>
+          </w:p>
+        </w:tc>
+        <w:tc>
+          <w:tcPr>
+            <w:tcW w:w="270" w:type="dxa"/>
+          </w:tcPr>
+          <w:p>
+            <w:pPr>
+              <w:spacing w:line="480" w:lineRule="auto"/>
+              <w:rPr>
+                <w:rFonts w:ascii="Times New Roman" w:eastAsia="Calibri" w:hAnsi="Times New Roman" w:cs="SimSun"/>
+                <w:sz w:val="24"/>
+                <w:lang w:eastAsia="en-US"/>
+              </w:rPr>
+            </w:pPr>
+          </w:p>
+        </w:tc>
+        <w:tc>
+          <w:tcPr>
+            <w:tcW w:w="270" w:type="dxa"/>
+          </w:tcPr>
+          <w:p>
+            <w:pPr>
+              <w:spacing w:line="480" w:lineRule="auto"/>
+              <w:rPr>
+                <w:rFonts w:ascii="Times New Roman" w:eastAsia="Calibri" w:hAnsi="Times New Roman" w:cs="SimSun"/>
+                <w:sz w:val="24"/>
+                <w:lang w:eastAsia="en-US"/>
+              </w:rPr>
+            </w:pPr>
+          </w:p>
+        </w:tc>
+        <w:tc>
+          <w:tcPr>
+            <w:tcW w:w="270" w:type="dxa"/>
+          </w:tcPr>
+          <w:p>
+            <w:pPr>
+              <w:spacing w:line="480" w:lineRule="auto"/>
+              <w:rPr>
+                <w:rFonts w:ascii="Times New Roman" w:eastAsia="Calibri" w:hAnsi="Times New Roman" w:cs="SimSun"/>
+                <w:sz w:val="24"/>
+                <w:lang w:eastAsia="en-US"/>
+              </w:rPr>
+            </w:pPr>
+          </w:p>
+        </w:tc>
+        <w:tc>
+          <w:tcPr>
+            <w:tcW w:w="270" w:type="dxa"/>
+          </w:tcPr>
+          <w:p>
+            <w:pPr>
+              <w:spacing w:line="480" w:lineRule="auto"/>
+              <w:rPr>
+                <w:rFonts w:ascii="Times New Roman" w:eastAsia="Calibri" w:hAnsi="Times New Roman" w:cs="SimSun"/>
+                <w:sz w:val="24"/>
+                <w:lang w:eastAsia="en-US"/>
+              </w:rPr>
+            </w:pPr>
+          </w:p>
+        </w:tc>
+        <w:tc>
+          <w:tcPr>
+            <w:tcW w:w="270" w:type="dxa"/>
+          </w:tcPr>
+          <w:p>
+            <w:pPr>
+              <w:spacing w:line="480" w:lineRule="auto"/>
+              <w:rPr>
+                <w:rFonts w:ascii="Times New Roman" w:eastAsia="Calibri" w:hAnsi="Times New Roman" w:cs="SimSun"/>
+                <w:sz w:val="24"/>
+                <w:lang w:eastAsia="en-US"/>
+              </w:rPr>
+            </w:pPr>
+          </w:p>
+        </w:tc>
+        <w:tc>
+          <w:tcPr>
+            <w:tcW w:w="270" w:type="dxa"/>
+          </w:tcPr>
+          <w:p>
+            <w:pPr>
+              <w:spacing w:line="480" w:lineRule="auto"/>
+              <w:rPr>
+                <w:rFonts w:ascii="Times New Roman" w:eastAsia="Calibri" w:hAnsi="Times New Roman" w:cs="SimSun"/>
+                <w:sz w:val="24"/>
+                <w:lang w:eastAsia="en-US"/>
+              </w:rPr>
+            </w:pPr>
+          </w:p>
+        </w:tc>
+        <w:tc>
+          <w:tcPr>
+            <w:tcW w:w="270" w:type="dxa"/>
+          </w:tcPr>
+          <w:p>
+            <w:pPr>
+              <w:spacing w:line="480" w:lineRule="auto"/>
+              <w:rPr>
+                <w:rFonts w:ascii="Times New Roman" w:eastAsia="Calibri" w:hAnsi="Times New Roman" w:cs="SimSun"/>
+                <w:sz w:val="24"/>
+                <w:lang w:eastAsia="en-US"/>
+              </w:rPr>
+            </w:pPr>
+          </w:p>
+        </w:tc>
+        <w:tc>
+          <w:tcPr>
+            <w:tcW w:w="270" w:type="dxa"/>
+          </w:tcPr>
+          <w:p>
+            <w:pPr>
+              <w:spacing w:line="480" w:lineRule="auto"/>
+              <w:rPr>
+                <w:rFonts w:ascii="Times New Roman" w:eastAsia="Calibri" w:hAnsi="Times New Roman" w:cs="SimSun"/>
+                <w:sz w:val="24"/>
+                <w:lang w:eastAsia="en-US"/>
+              </w:rPr>
+            </w:pPr>
+          </w:p>
+        </w:tc>
+        <w:tc>
+          <w:tcPr>
+            <w:tcW w:w="270" w:type="dxa"/>
+          </w:tcPr>
+          <w:p>
+            <w:pPr>
+              <w:spacing w:line="480" w:lineRule="auto"/>
+              <w:rPr>
+                <w:rFonts w:ascii="Times New Roman" w:eastAsia="Calibri" w:hAnsi="Times New Roman" w:cs="SimSun"/>
+                <w:sz w:val="24"/>
+                <w:lang w:eastAsia="en-US"/>
+              </w:rPr>
+            </w:pPr>
+          </w:p>
+        </w:tc>
+        <w:tc>
+          <w:tcPr>
+            <w:tcW w:w="265" w:type="dxa"/>
+          </w:tcPr>
+          <w:p>
+            <w:pPr>
+              <w:spacing w:line="480" w:lineRule="auto"/>
+              <w:rPr>
+                <w:rFonts w:ascii="Times New Roman" w:eastAsia="Calibri" w:hAnsi="Times New Roman" w:cs="SimSun"/>
+                <w:sz w:val="24"/>
+                <w:lang w:eastAsia="en-US"/>
+              </w:rPr>
+            </w:pPr>
+          </w:p>
+        </w:tc>
+      </w:tr>
+      <w:tr>
+        <w:tc>
+          <w:tcPr>
+            <w:tcW w:w="3955" w:type="dxa"/>
+          </w:tcPr>
+          <w:p>
+            <w:pPr>
+              <w:spacing w:line="480" w:lineRule="auto"/>
+              <w:rPr>
+                <w:rFonts w:ascii="Times New Roman" w:eastAsia="Calibri" w:hAnsi="Times New Roman" w:cs="SimSun"/>
+                <w:sz w:val="24"/>
+                <w:lang w:eastAsia="en-US"/>
+              </w:rPr>
+            </w:pPr>
+          </w:p>
+        </w:tc>
+        <w:tc>
+          <w:tcPr>
+            <w:tcW w:w="270" w:type="dxa"/>
+          </w:tcPr>
+          <w:p>
+            <w:pPr>
+              <w:spacing w:line="480" w:lineRule="auto"/>
+              <w:rPr>
+                <w:rFonts w:ascii="Times New Roman" w:eastAsia="Calibri" w:hAnsi="Times New Roman" w:cs="SimSun"/>
+                <w:sz w:val="24"/>
+                <w:lang w:eastAsia="en-US"/>
+              </w:rPr>
+            </w:pPr>
+          </w:p>
+        </w:tc>
+        <w:tc>
+          <w:tcPr>
+            <w:tcW w:w="270" w:type="dxa"/>
+          </w:tcPr>
+          <w:p>
+            <w:pPr>
+              <w:spacing w:line="480" w:lineRule="auto"/>
+              <w:rPr>
+                <w:rFonts w:ascii="Times New Roman" w:eastAsia="Calibri" w:hAnsi="Times New Roman" w:cs="SimSun"/>
+                <w:sz w:val="24"/>
+                <w:lang w:eastAsia="en-US"/>
+              </w:rPr>
+            </w:pPr>
+          </w:p>
+        </w:tc>
+        <w:tc>
+          <w:tcPr>
+            <w:tcW w:w="270" w:type="dxa"/>
+          </w:tcPr>
+          <w:p>
+            <w:pPr>
+              <w:spacing w:line="480" w:lineRule="auto"/>
+              <w:rPr>
+                <w:rFonts w:ascii="Times New Roman" w:eastAsia="Calibri" w:hAnsi="Times New Roman" w:cs="SimSun"/>
+                <w:sz w:val="24"/>
+                <w:lang w:eastAsia="en-US"/>
+              </w:rPr>
+            </w:pPr>
+          </w:p>
+        </w:tc>
+        <w:tc>
+          <w:tcPr>
+            <w:tcW w:w="270" w:type="dxa"/>
+          </w:tcPr>
+          <w:p>
+            <w:pPr>
+              <w:spacing w:line="480" w:lineRule="auto"/>
+              <w:rPr>
+                <w:rFonts w:ascii="Times New Roman" w:eastAsia="Calibri" w:hAnsi="Times New Roman" w:cs="SimSun"/>
+                <w:sz w:val="24"/>
+                <w:lang w:eastAsia="en-US"/>
+              </w:rPr>
+            </w:pPr>
+          </w:p>
+        </w:tc>
+        <w:tc>
+          <w:tcPr>
+            <w:tcW w:w="270" w:type="dxa"/>
+          </w:tcPr>
+          <w:p>
+            <w:pPr>
+              <w:spacing w:line="480" w:lineRule="auto"/>
+              <w:rPr>
+                <w:rFonts w:ascii="Times New Roman" w:eastAsia="Calibri" w:hAnsi="Times New Roman" w:cs="SimSun"/>
+                <w:sz w:val="24"/>
+                <w:lang w:eastAsia="en-US"/>
+              </w:rPr>
+            </w:pPr>
+          </w:p>
+        </w:tc>
+        <w:tc>
+          <w:tcPr>
+            <w:tcW w:w="270" w:type="dxa"/>
+          </w:tcPr>
+          <w:p>
+            <w:pPr>
+              <w:spacing w:line="480" w:lineRule="auto"/>
+              <w:rPr>
+                <w:rFonts w:ascii="Times New Roman" w:eastAsia="Calibri" w:hAnsi="Times New Roman" w:cs="SimSun"/>
+                <w:sz w:val="24"/>
+                <w:lang w:eastAsia="en-US"/>
+              </w:rPr>
+            </w:pPr>
+          </w:p>
+        </w:tc>
+        <w:tc>
+          <w:tcPr>
+            <w:tcW w:w="270" w:type="dxa"/>
+          </w:tcPr>
+          <w:p>
+            <w:pPr>
+              <w:spacing w:line="480" w:lineRule="auto"/>
+              <w:rPr>
+                <w:rFonts w:ascii="Times New Roman" w:eastAsia="Calibri" w:hAnsi="Times New Roman" w:cs="SimSun"/>
+                <w:sz w:val="24"/>
+                <w:lang w:eastAsia="en-US"/>
+              </w:rPr>
+            </w:pPr>
+          </w:p>
+        </w:tc>
+        <w:tc>
+          <w:tcPr>
+            <w:tcW w:w="270" w:type="dxa"/>
+          </w:tcPr>
+          <w:p>
+            <w:pPr>
+              <w:spacing w:line="480" w:lineRule="auto"/>
+              <w:rPr>
+                <w:rFonts w:ascii="Times New Roman" w:eastAsia="Calibri" w:hAnsi="Times New Roman" w:cs="SimSun"/>
+                <w:sz w:val="24"/>
+                <w:lang w:eastAsia="en-US"/>
+              </w:rPr>
+            </w:pPr>
+          </w:p>
+        </w:tc>
+        <w:tc>
+          <w:tcPr>
+            <w:tcW w:w="270" w:type="dxa"/>
+          </w:tcPr>
+          <w:p>
+            <w:pPr>
+              <w:spacing w:line="480" w:lineRule="auto"/>
+              <w:rPr>
+                <w:rFonts w:ascii="Times New Roman" w:eastAsia="Calibri" w:hAnsi="Times New Roman" w:cs="SimSun"/>
+                <w:sz w:val="24"/>
+                <w:lang w:eastAsia="en-US"/>
+              </w:rPr>
+            </w:pPr>
+          </w:p>
+        </w:tc>
+        <w:tc>
+          <w:tcPr>
+            <w:tcW w:w="270" w:type="dxa"/>
+          </w:tcPr>
+          <w:p>
+            <w:pPr>
+              <w:spacing w:line="480" w:lineRule="auto"/>
+              <w:rPr>
+                <w:rFonts w:ascii="Times New Roman" w:eastAsia="Calibri" w:hAnsi="Times New Roman" w:cs="SimSun"/>
+                <w:sz w:val="24"/>
+                <w:lang w:eastAsia="en-US"/>
+              </w:rPr>
+            </w:pPr>
+          </w:p>
+        </w:tc>
+        <w:tc>
+          <w:tcPr>
+            <w:tcW w:w="270" w:type="dxa"/>
+          </w:tcPr>
+          <w:p>
+            <w:pPr>
+              <w:spacing w:line="480" w:lineRule="auto"/>
+              <w:rPr>
+                <w:rFonts w:ascii="Times New Roman" w:eastAsia="Calibri" w:hAnsi="Times New Roman" w:cs="SimSun"/>
+                <w:sz w:val="24"/>
+                <w:lang w:eastAsia="en-US"/>
+              </w:rPr>
+            </w:pPr>
+          </w:p>
+        </w:tc>
+        <w:tc>
+          <w:tcPr>
+            <w:tcW w:w="270" w:type="dxa"/>
+          </w:tcPr>
+          <w:p>
+            <w:pPr>
+              <w:spacing w:line="480" w:lineRule="auto"/>
+              <w:rPr>
+                <w:rFonts w:ascii="Times New Roman" w:eastAsia="Calibri" w:hAnsi="Times New Roman" w:cs="SimSun"/>
+                <w:sz w:val="24"/>
+                <w:lang w:eastAsia="en-US"/>
+              </w:rPr>
+            </w:pPr>
+          </w:p>
+        </w:tc>
+        <w:tc>
+          <w:tcPr>
+            <w:tcW w:w="270" w:type="dxa"/>
+          </w:tcPr>
+          <w:p>
+            <w:pPr>
+              <w:spacing w:line="480" w:lineRule="auto"/>
+              <w:rPr>
+                <w:rFonts w:ascii="Times New Roman" w:eastAsia="Calibri" w:hAnsi="Times New Roman" w:cs="SimSun"/>
+                <w:sz w:val="24"/>
+                <w:lang w:eastAsia="en-US"/>
+              </w:rPr>
+            </w:pPr>
+          </w:p>
+        </w:tc>
+        <w:tc>
+          <w:tcPr>
+            <w:tcW w:w="270" w:type="dxa"/>
+          </w:tcPr>
+          <w:p>
+            <w:pPr>
+              <w:spacing w:line="480" w:lineRule="auto"/>
+              <w:rPr>
+                <w:rFonts w:ascii="Times New Roman" w:eastAsia="Calibri" w:hAnsi="Times New Roman" w:cs="SimSun"/>
+                <w:sz w:val="24"/>
+                <w:lang w:eastAsia="en-US"/>
+              </w:rPr>
+            </w:pPr>
+          </w:p>
+        </w:tc>
+        <w:tc>
+          <w:tcPr>
+            <w:tcW w:w="270" w:type="dxa"/>
+          </w:tcPr>
+          <w:p>
+            <w:pPr>
+              <w:spacing w:line="480" w:lineRule="auto"/>
+              <w:rPr>
+                <w:rFonts w:ascii="Times New Roman" w:eastAsia="Calibri" w:hAnsi="Times New Roman" w:cs="SimSun"/>
+                <w:sz w:val="24"/>
+                <w:lang w:eastAsia="en-US"/>
+              </w:rPr>
+            </w:pPr>
+          </w:p>
+        </w:tc>
+        <w:tc>
+          <w:tcPr>
+            <w:tcW w:w="270" w:type="dxa"/>
+          </w:tcPr>
+          <w:p>
+            <w:pPr>
+              <w:spacing w:line="480" w:lineRule="auto"/>
+              <w:rPr>
+                <w:rFonts w:ascii="Times New Roman" w:eastAsia="Calibri" w:hAnsi="Times New Roman" w:cs="SimSun"/>
+                <w:sz w:val="24"/>
+                <w:lang w:eastAsia="en-US"/>
+              </w:rPr>
+            </w:pPr>
+          </w:p>
+        </w:tc>
+        <w:tc>
+          <w:tcPr>
+            <w:tcW w:w="270" w:type="dxa"/>
+          </w:tcPr>
+          <w:p>
+            <w:pPr>
+              <w:spacing w:line="480" w:lineRule="auto"/>
+              <w:rPr>
+                <w:rFonts w:ascii="Times New Roman" w:eastAsia="Calibri" w:hAnsi="Times New Roman" w:cs="SimSun"/>
+                <w:sz w:val="24"/>
+                <w:lang w:eastAsia="en-US"/>
+              </w:rPr>
+            </w:pPr>
+          </w:p>
+        </w:tc>
+        <w:tc>
+          <w:tcPr>
+            <w:tcW w:w="270" w:type="dxa"/>
+          </w:tcPr>
+          <w:p>
+            <w:pPr>
+              <w:spacing w:line="480" w:lineRule="auto"/>
+              <w:rPr>
+                <w:rFonts w:ascii="Times New Roman" w:eastAsia="Calibri" w:hAnsi="Times New Roman" w:cs="SimSun"/>
+                <w:sz w:val="24"/>
+                <w:lang w:eastAsia="en-US"/>
+              </w:rPr>
+            </w:pPr>
+          </w:p>
+        </w:tc>
+        <w:tc>
+          <w:tcPr>
+            <w:tcW w:w="270" w:type="dxa"/>
+          </w:tcPr>
+          <w:p>
+            <w:pPr>
+              <w:spacing w:line="480" w:lineRule="auto"/>
+              <w:rPr>
+                <w:rFonts w:ascii="Times New Roman" w:eastAsia="Calibri" w:hAnsi="Times New Roman" w:cs="SimSun"/>
+                <w:sz w:val="24"/>
+                <w:lang w:eastAsia="en-US"/>
+              </w:rPr>
+            </w:pPr>
+          </w:p>
+        </w:tc>
+        <w:tc>
+          <w:tcPr>
+            <w:tcW w:w="265" w:type="dxa"/>
+          </w:tcPr>
+          <w:p>
+            <w:pPr>
+              <w:spacing w:line="480" w:lineRule="auto"/>
+              <w:rPr>
+                <w:rFonts w:ascii="Times New Roman" w:eastAsia="Calibri" w:hAnsi="Times New Roman" w:cs="SimSun"/>
+                <w:sz w:val="24"/>
+                <w:lang w:eastAsia="en-US"/>
+              </w:rPr>
+            </w:pPr>
+          </w:p>
+        </w:tc>
+      </w:tr>
+      <w:tr>
+        <w:tc>
+          <w:tcPr>
+            <w:tcW w:w="3955" w:type="dxa"/>
+          </w:tcPr>
+          <w:p>
+            <w:pPr>
+              <w:spacing w:line="480" w:lineRule="auto"/>
+              <w:rPr>
+                <w:rFonts w:ascii="Times New Roman" w:eastAsia="Calibri" w:hAnsi="Times New Roman" w:cs="SimSun"/>
+                <w:sz w:val="24"/>
+                <w:lang w:eastAsia="en-US"/>
+              </w:rPr>
+            </w:pPr>
+          </w:p>
+        </w:tc>
+        <w:tc>
+          <w:tcPr>
+            <w:tcW w:w="270" w:type="dxa"/>
+          </w:tcPr>
+          <w:p>
+            <w:pPr>
+              <w:spacing w:line="480" w:lineRule="auto"/>
+              <w:rPr>
+                <w:rFonts w:ascii="Times New Roman" w:eastAsia="Calibri" w:hAnsi="Times New Roman" w:cs="SimSun"/>
+                <w:sz w:val="24"/>
+                <w:lang w:eastAsia="en-US"/>
+              </w:rPr>
+            </w:pPr>
+          </w:p>
+        </w:tc>
+        <w:tc>
+          <w:tcPr>
+            <w:tcW w:w="270" w:type="dxa"/>
+          </w:tcPr>
+          <w:p>
+            <w:pPr>
+              <w:spacing w:line="480" w:lineRule="auto"/>
+              <w:rPr>
+                <w:rFonts w:ascii="Times New Roman" w:eastAsia="Calibri" w:hAnsi="Times New Roman" w:cs="SimSun"/>
+                <w:sz w:val="24"/>
+                <w:lang w:eastAsia="en-US"/>
+              </w:rPr>
+            </w:pPr>
+          </w:p>
+        </w:tc>
+        <w:tc>
+          <w:tcPr>
+            <w:tcW w:w="270" w:type="dxa"/>
+          </w:tcPr>
+          <w:p>
+            <w:pPr>
+              <w:spacing w:line="480" w:lineRule="auto"/>
+              <w:rPr>
+                <w:rFonts w:ascii="Times New Roman" w:eastAsia="Calibri" w:hAnsi="Times New Roman" w:cs="SimSun"/>
+                <w:sz w:val="24"/>
+                <w:lang w:eastAsia="en-US"/>
+              </w:rPr>
+            </w:pPr>
+          </w:p>
+        </w:tc>
+        <w:tc>
+          <w:tcPr>
+            <w:tcW w:w="270" w:type="dxa"/>
+          </w:tcPr>
+          <w:p>
+            <w:pPr>
+              <w:spacing w:line="480" w:lineRule="auto"/>
+              <w:rPr>
+                <w:rFonts w:ascii="Times New Roman" w:eastAsia="Calibri" w:hAnsi="Times New Roman" w:cs="SimSun"/>
+                <w:sz w:val="24"/>
+                <w:lang w:eastAsia="en-US"/>
+              </w:rPr>
+            </w:pPr>
+          </w:p>
+        </w:tc>
+        <w:tc>
+          <w:tcPr>
+            <w:tcW w:w="270" w:type="dxa"/>
+          </w:tcPr>
+          <w:p>
+            <w:pPr>
+              <w:spacing w:line="480" w:lineRule="auto"/>
+              <w:rPr>
+                <w:rFonts w:ascii="Times New Roman" w:eastAsia="Calibri" w:hAnsi="Times New Roman" w:cs="SimSun"/>
+                <w:sz w:val="24"/>
+                <w:lang w:eastAsia="en-US"/>
+              </w:rPr>
+            </w:pPr>
+          </w:p>
+        </w:tc>
+        <w:tc>
+          <w:tcPr>
+            <w:tcW w:w="270" w:type="dxa"/>
+          </w:tcPr>
+          <w:p>
+            <w:pPr>
+              <w:spacing w:line="480" w:lineRule="auto"/>
+              <w:rPr>
+                <w:rFonts w:ascii="Times New Roman" w:eastAsia="Calibri" w:hAnsi="Times New Roman" w:cs="SimSun"/>
+                <w:sz w:val="24"/>
+                <w:lang w:eastAsia="en-US"/>
+              </w:rPr>
+            </w:pPr>
+          </w:p>
+        </w:tc>
+        <w:tc>
+          <w:tcPr>
+            <w:tcW w:w="270" w:type="dxa"/>
+          </w:tcPr>
+          <w:p>
+            <w:pPr>
+              <w:spacing w:line="480" w:lineRule="auto"/>
+              <w:rPr>
+                <w:rFonts w:ascii="Times New Roman" w:eastAsia="Calibri" w:hAnsi="Times New Roman" w:cs="SimSun"/>
+                <w:sz w:val="24"/>
+                <w:lang w:eastAsia="en-US"/>
+              </w:rPr>
+            </w:pPr>
+          </w:p>
+        </w:tc>
+        <w:tc>
+          <w:tcPr>
+            <w:tcW w:w="270" w:type="dxa"/>
+          </w:tcPr>
+          <w:p>
+            <w:pPr>
+              <w:spacing w:line="480" w:lineRule="auto"/>
+              <w:rPr>
+                <w:rFonts w:ascii="Times New Roman" w:eastAsia="Calibri" w:hAnsi="Times New Roman" w:cs="SimSun"/>
+                <w:sz w:val="24"/>
+                <w:lang w:eastAsia="en-US"/>
+              </w:rPr>
+            </w:pPr>
+          </w:p>
+        </w:tc>
+        <w:tc>
+          <w:tcPr>
+            <w:tcW w:w="270" w:type="dxa"/>
+          </w:tcPr>
+          <w:p>
+            <w:pPr>
+              <w:spacing w:line="480" w:lineRule="auto"/>
+              <w:rPr>
+                <w:rFonts w:ascii="Times New Roman" w:eastAsia="Calibri" w:hAnsi="Times New Roman" w:cs="SimSun"/>
+                <w:sz w:val="24"/>
+                <w:lang w:eastAsia="en-US"/>
+              </w:rPr>
+            </w:pPr>
+          </w:p>
+        </w:tc>
+        <w:tc>
+          <w:tcPr>
+            <w:tcW w:w="270" w:type="dxa"/>
+          </w:tcPr>
+          <w:p>
+            <w:pPr>
+              <w:spacing w:line="480" w:lineRule="auto"/>
+              <w:rPr>
+                <w:rFonts w:ascii="Times New Roman" w:eastAsia="Calibri" w:hAnsi="Times New Roman" w:cs="SimSun"/>
+                <w:sz w:val="24"/>
+                <w:lang w:eastAsia="en-US"/>
+              </w:rPr>
+            </w:pPr>
+          </w:p>
+        </w:tc>
+        <w:tc>
+          <w:tcPr>
+            <w:tcW w:w="270" w:type="dxa"/>
+          </w:tcPr>
+          <w:p>
+            <w:pPr>
+              <w:spacing w:line="480" w:lineRule="auto"/>
+              <w:rPr>
+                <w:rFonts w:ascii="Times New Roman" w:eastAsia="Calibri" w:hAnsi="Times New Roman" w:cs="SimSun"/>
+                <w:sz w:val="24"/>
+                <w:lang w:eastAsia="en-US"/>
+              </w:rPr>
+            </w:pPr>
+          </w:p>
+        </w:tc>
+        <w:tc>
+          <w:tcPr>
+            <w:tcW w:w="270" w:type="dxa"/>
+          </w:tcPr>
+          <w:p>
+            <w:pPr>
+              <w:spacing w:line="480" w:lineRule="auto"/>
+              <w:rPr>
+                <w:rFonts w:ascii="Times New Roman" w:eastAsia="Calibri" w:hAnsi="Times New Roman" w:cs="SimSun"/>
+                <w:sz w:val="24"/>
+                <w:lang w:eastAsia="en-US"/>
+              </w:rPr>
+            </w:pPr>
+          </w:p>
+        </w:tc>
+        <w:tc>
+          <w:tcPr>
+            <w:tcW w:w="270" w:type="dxa"/>
+          </w:tcPr>
+          <w:p>
+            <w:pPr>
+              <w:spacing w:line="480" w:lineRule="auto"/>
+              <w:rPr>
+                <w:rFonts w:ascii="Times New Roman" w:eastAsia="Calibri" w:hAnsi="Times New Roman" w:cs="SimSun"/>
+                <w:sz w:val="24"/>
+                <w:lang w:eastAsia="en-US"/>
+              </w:rPr>
+            </w:pPr>
+          </w:p>
+        </w:tc>
+        <w:tc>
+          <w:tcPr>
+            <w:tcW w:w="270" w:type="dxa"/>
+          </w:tcPr>
+          <w:p>
+            <w:pPr>
+              <w:spacing w:line="480" w:lineRule="auto"/>
+              <w:rPr>
+                <w:rFonts w:ascii="Times New Roman" w:eastAsia="Calibri" w:hAnsi="Times New Roman" w:cs="SimSun"/>
+                <w:sz w:val="24"/>
+                <w:lang w:eastAsia="en-US"/>
+              </w:rPr>
+            </w:pPr>
+          </w:p>
+        </w:tc>
+        <w:tc>
+          <w:tcPr>
+            <w:tcW w:w="270" w:type="dxa"/>
+          </w:tcPr>
+          <w:p>
+            <w:pPr>
+              <w:spacing w:line="480" w:lineRule="auto"/>
+              <w:rPr>
+                <w:rFonts w:ascii="Times New Roman" w:eastAsia="Calibri" w:hAnsi="Times New Roman" w:cs="SimSun"/>
+                <w:sz w:val="24"/>
+                <w:lang w:eastAsia="en-US"/>
+              </w:rPr>
+            </w:pPr>
+          </w:p>
+        </w:tc>
+        <w:tc>
+          <w:tcPr>
+            <w:tcW w:w="270" w:type="dxa"/>
+          </w:tcPr>
+          <w:p>
+            <w:pPr>
+              <w:spacing w:line="480" w:lineRule="auto"/>
+              <w:rPr>
+                <w:rFonts w:ascii="Times New Roman" w:eastAsia="Calibri" w:hAnsi="Times New Roman" w:cs="SimSun"/>
+                <w:sz w:val="24"/>
+                <w:lang w:eastAsia="en-US"/>
+              </w:rPr>
+            </w:pPr>
+          </w:p>
+        </w:tc>
+        <w:tc>
+          <w:tcPr>
+            <w:tcW w:w="270" w:type="dxa"/>
+          </w:tcPr>
+          <w:p>
+            <w:pPr>
+              <w:spacing w:line="480" w:lineRule="auto"/>
+              <w:rPr>
+                <w:rFonts w:ascii="Times New Roman" w:eastAsia="Calibri" w:hAnsi="Times New Roman" w:cs="SimSun"/>
+                <w:sz w:val="24"/>
+                <w:lang w:eastAsia="en-US"/>
+              </w:rPr>
+            </w:pPr>
+          </w:p>
+        </w:tc>
+        <w:tc>
+          <w:tcPr>
+            <w:tcW w:w="270" w:type="dxa"/>
+          </w:tcPr>
+          <w:p>
+            <w:pPr>
+              <w:spacing w:line="480" w:lineRule="auto"/>
+              <w:rPr>
+                <w:rFonts w:ascii="Times New Roman" w:eastAsia="Calibri" w:hAnsi="Times New Roman" w:cs="SimSun"/>
+                <w:sz w:val="24"/>
+                <w:lang w:eastAsia="en-US"/>
+              </w:rPr>
+            </w:pPr>
+          </w:p>
+        </w:tc>
+        <w:tc>
+          <w:tcPr>
+            <w:tcW w:w="270" w:type="dxa"/>
+          </w:tcPr>
+          <w:p>
+            <w:pPr>
+              <w:spacing w:line="480" w:lineRule="auto"/>
+              <w:rPr>
+                <w:rFonts w:ascii="Times New Roman" w:eastAsia="Calibri" w:hAnsi="Times New Roman" w:cs="SimSun"/>
+                <w:sz w:val="24"/>
+                <w:lang w:eastAsia="en-US"/>
+              </w:rPr>
+            </w:pPr>
+          </w:p>
+        </w:tc>
+        <w:tc>
+          <w:tcPr>
+            <w:tcW w:w="265" w:type="dxa"/>
+          </w:tcPr>
+          <w:p>
+            <w:pPr>
+              <w:spacing w:line="480" w:lineRule="auto"/>
+              <w:rPr>
+                <w:rFonts w:ascii="Times New Roman" w:eastAsia="Calibri" w:hAnsi="Times New Roman" w:cs="SimSun"/>
+                <w:sz w:val="24"/>
+                <w:lang w:eastAsia="en-US"/>
+              </w:rPr>
+            </w:pPr>
+          </w:p>
+        </w:tc>
+      </w:tr>
+      <w:tr>
+        <w:tc>
+          <w:tcPr>
+            <w:tcW w:w="3955" w:type="dxa"/>
+          </w:tcPr>
+          <w:p>
+            <w:pPr>
+              <w:spacing w:line="480" w:lineRule="auto"/>
+              <w:rPr>
+                <w:rFonts w:ascii="Times New Roman" w:eastAsia="Calibri" w:hAnsi="Times New Roman" w:cs="SimSun"/>
+                <w:sz w:val="24"/>
+                <w:lang w:eastAsia="en-US"/>
+              </w:rPr>
+            </w:pPr>
+          </w:p>
+        </w:tc>
+        <w:tc>
+          <w:tcPr>
+            <w:tcW w:w="270" w:type="dxa"/>
+          </w:tcPr>
+          <w:p>
+            <w:pPr>
+              <w:spacing w:line="480" w:lineRule="auto"/>
+              <w:rPr>
+                <w:rFonts w:ascii="Times New Roman" w:eastAsia="Calibri" w:hAnsi="Times New Roman" w:cs="SimSun"/>
+                <w:sz w:val="24"/>
+                <w:lang w:eastAsia="en-US"/>
+              </w:rPr>
+            </w:pPr>
+          </w:p>
+        </w:tc>
+        <w:tc>
+          <w:tcPr>
+            <w:tcW w:w="270" w:type="dxa"/>
+          </w:tcPr>
+          <w:p>
+            <w:pPr>
+              <w:spacing w:line="480" w:lineRule="auto"/>
+              <w:rPr>
+                <w:rFonts w:ascii="Times New Roman" w:eastAsia="Calibri" w:hAnsi="Times New Roman" w:cs="SimSun"/>
+                <w:sz w:val="24"/>
+                <w:lang w:eastAsia="en-US"/>
+              </w:rPr>
+            </w:pPr>
+          </w:p>
+        </w:tc>
+        <w:tc>
+          <w:tcPr>
+            <w:tcW w:w="270" w:type="dxa"/>
+          </w:tcPr>
+          <w:p>
+            <w:pPr>
+              <w:spacing w:line="480" w:lineRule="auto"/>
+              <w:rPr>
+                <w:rFonts w:ascii="Times New Roman" w:eastAsia="Calibri" w:hAnsi="Times New Roman" w:cs="SimSun"/>
+                <w:sz w:val="24"/>
+                <w:lang w:eastAsia="en-US"/>
+              </w:rPr>
+            </w:pPr>
+          </w:p>
+        </w:tc>
+        <w:tc>
+          <w:tcPr>
+            <w:tcW w:w="270" w:type="dxa"/>
+          </w:tcPr>
+          <w:p>
+            <w:pPr>
+              <w:spacing w:line="480" w:lineRule="auto"/>
+              <w:rPr>
+                <w:rFonts w:ascii="Times New Roman" w:eastAsia="Calibri" w:hAnsi="Times New Roman" w:cs="SimSun"/>
+                <w:sz w:val="24"/>
+                <w:lang w:eastAsia="en-US"/>
+              </w:rPr>
+            </w:pPr>
+          </w:p>
+        </w:tc>
+        <w:tc>
+          <w:tcPr>
+            <w:tcW w:w="270" w:type="dxa"/>
+          </w:tcPr>
+          <w:p>
+            <w:pPr>
+              <w:spacing w:line="480" w:lineRule="auto"/>
+              <w:rPr>
+                <w:rFonts w:ascii="Times New Roman" w:eastAsia="Calibri" w:hAnsi="Times New Roman" w:cs="SimSun"/>
+                <w:sz w:val="24"/>
+                <w:lang w:eastAsia="en-US"/>
+              </w:rPr>
+            </w:pPr>
+          </w:p>
+        </w:tc>
+        <w:tc>
+          <w:tcPr>
+            <w:tcW w:w="270" w:type="dxa"/>
+          </w:tcPr>
+          <w:p>
+            <w:pPr>
+              <w:spacing w:line="480" w:lineRule="auto"/>
+              <w:rPr>
+                <w:rFonts w:ascii="Times New Roman" w:eastAsia="Calibri" w:hAnsi="Times New Roman" w:cs="SimSun"/>
+                <w:sz w:val="24"/>
+                <w:lang w:eastAsia="en-US"/>
+              </w:rPr>
+            </w:pPr>
+          </w:p>
+        </w:tc>
+        <w:tc>
+          <w:tcPr>
+            <w:tcW w:w="270" w:type="dxa"/>
+          </w:tcPr>
+          <w:p>
+            <w:pPr>
+              <w:spacing w:line="480" w:lineRule="auto"/>
+              <w:rPr>
+                <w:rFonts w:ascii="Times New Roman" w:eastAsia="Calibri" w:hAnsi="Times New Roman" w:cs="SimSun"/>
+                <w:sz w:val="24"/>
+                <w:lang w:eastAsia="en-US"/>
+              </w:rPr>
+            </w:pPr>
+          </w:p>
+        </w:tc>
+        <w:tc>
+          <w:tcPr>
+            <w:tcW w:w="270" w:type="dxa"/>
+          </w:tcPr>
+          <w:p>
+            <w:pPr>
+              <w:spacing w:line="480" w:lineRule="auto"/>
+              <w:rPr>
+                <w:rFonts w:ascii="Times New Roman" w:eastAsia="Calibri" w:hAnsi="Times New Roman" w:cs="SimSun"/>
+                <w:sz w:val="24"/>
+                <w:lang w:eastAsia="en-US"/>
+              </w:rPr>
+            </w:pPr>
+          </w:p>
+        </w:tc>
+        <w:tc>
+          <w:tcPr>
+            <w:tcW w:w="270" w:type="dxa"/>
+          </w:tcPr>
+          <w:p>
+            <w:pPr>
+              <w:spacing w:line="480" w:lineRule="auto"/>
+              <w:rPr>
+                <w:rFonts w:ascii="Times New Roman" w:eastAsia="Calibri" w:hAnsi="Times New Roman" w:cs="SimSun"/>
+                <w:sz w:val="24"/>
+                <w:lang w:eastAsia="en-US"/>
+              </w:rPr>
+            </w:pPr>
+          </w:p>
+        </w:tc>
+        <w:tc>
+          <w:tcPr>
+            <w:tcW w:w="270" w:type="dxa"/>
+          </w:tcPr>
+          <w:p>
+            <w:pPr>
+              <w:spacing w:line="480" w:lineRule="auto"/>
+              <w:rPr>
+                <w:rFonts w:ascii="Times New Roman" w:eastAsia="Calibri" w:hAnsi="Times New Roman" w:cs="SimSun"/>
+                <w:sz w:val="24"/>
+                <w:lang w:eastAsia="en-US"/>
+              </w:rPr>
+            </w:pPr>
+          </w:p>
+        </w:tc>
+        <w:tc>
+          <w:tcPr>
+            <w:tcW w:w="270" w:type="dxa"/>
+          </w:tcPr>
+          <w:p>
+            <w:pPr>
+              <w:spacing w:line="480" w:lineRule="auto"/>
+              <w:rPr>
+                <w:rFonts w:ascii="Times New Roman" w:eastAsia="Calibri" w:hAnsi="Times New Roman" w:cs="SimSun"/>
+                <w:sz w:val="24"/>
+                <w:lang w:eastAsia="en-US"/>
+              </w:rPr>
+            </w:pPr>
+          </w:p>
+        </w:tc>
+        <w:tc>
+          <w:tcPr>
+            <w:tcW w:w="270" w:type="dxa"/>
+          </w:tcPr>
+          <w:p>
+            <w:pPr>
+              <w:spacing w:line="480" w:lineRule="auto"/>
+              <w:rPr>
+                <w:rFonts w:ascii="Times New Roman" w:eastAsia="Calibri" w:hAnsi="Times New Roman" w:cs="SimSun"/>
+                <w:sz w:val="24"/>
+                <w:lang w:eastAsia="en-US"/>
+              </w:rPr>
+            </w:pPr>
+          </w:p>
+        </w:tc>
+        <w:tc>
+          <w:tcPr>
+            <w:tcW w:w="270" w:type="dxa"/>
+          </w:tcPr>
+          <w:p>
+            <w:pPr>
+              <w:spacing w:line="480" w:lineRule="auto"/>
+              <w:rPr>
+                <w:rFonts w:ascii="Times New Roman" w:eastAsia="Calibri" w:hAnsi="Times New Roman" w:cs="SimSun"/>
+                <w:sz w:val="24"/>
+                <w:lang w:eastAsia="en-US"/>
+              </w:rPr>
+            </w:pPr>
+          </w:p>
+        </w:tc>
+        <w:tc>
+          <w:tcPr>
+            <w:tcW w:w="270" w:type="dxa"/>
+          </w:tcPr>
+          <w:p>
+            <w:pPr>
+              <w:spacing w:line="480" w:lineRule="auto"/>
+              <w:rPr>
+                <w:rFonts w:ascii="Times New Roman" w:eastAsia="Calibri" w:hAnsi="Times New Roman" w:cs="SimSun"/>
+                <w:sz w:val="24"/>
+                <w:lang w:eastAsia="en-US"/>
+              </w:rPr>
+            </w:pPr>
+          </w:p>
+        </w:tc>
+        <w:tc>
+          <w:tcPr>
+            <w:tcW w:w="270" w:type="dxa"/>
+          </w:tcPr>
+          <w:p>
+            <w:pPr>
+              <w:spacing w:line="480" w:lineRule="auto"/>
+              <w:rPr>
+                <w:rFonts w:ascii="Times New Roman" w:eastAsia="Calibri" w:hAnsi="Times New Roman" w:cs="SimSun"/>
+                <w:sz w:val="24"/>
+                <w:lang w:eastAsia="en-US"/>
+              </w:rPr>
+            </w:pPr>
+          </w:p>
+        </w:tc>
+        <w:tc>
+          <w:tcPr>
+            <w:tcW w:w="270" w:type="dxa"/>
+          </w:tcPr>
+          <w:p>
+            <w:pPr>
+              <w:spacing w:line="480" w:lineRule="auto"/>
+              <w:rPr>
+                <w:rFonts w:ascii="Times New Roman" w:eastAsia="Calibri" w:hAnsi="Times New Roman" w:cs="SimSun"/>
+                <w:sz w:val="24"/>
+                <w:lang w:eastAsia="en-US"/>
+              </w:rPr>
+            </w:pPr>
+          </w:p>
+        </w:tc>
+        <w:tc>
+          <w:tcPr>
+            <w:tcW w:w="270" w:type="dxa"/>
+          </w:tcPr>
+          <w:p>
+            <w:pPr>
+              <w:spacing w:line="480" w:lineRule="auto"/>
+              <w:rPr>
+                <w:rFonts w:ascii="Times New Roman" w:eastAsia="Calibri" w:hAnsi="Times New Roman" w:cs="SimSun"/>
+                <w:sz w:val="24"/>
+                <w:lang w:eastAsia="en-US"/>
+              </w:rPr>
+            </w:pPr>
+          </w:p>
+        </w:tc>
+        <w:tc>
+          <w:tcPr>
+            <w:tcW w:w="270" w:type="dxa"/>
+          </w:tcPr>
+          <w:p>
+            <w:pPr>
+              <w:spacing w:line="480" w:lineRule="auto"/>
+              <w:rPr>
+                <w:rFonts w:ascii="Times New Roman" w:eastAsia="Calibri" w:hAnsi="Times New Roman" w:cs="SimSun"/>
+                <w:sz w:val="24"/>
+                <w:lang w:eastAsia="en-US"/>
+              </w:rPr>
+            </w:pPr>
+          </w:p>
+        </w:tc>
+        <w:tc>
+          <w:tcPr>
+            <w:tcW w:w="270" w:type="dxa"/>
+          </w:tcPr>
+          <w:p>
+            <w:pPr>
+              <w:spacing w:line="480" w:lineRule="auto"/>
+              <w:rPr>
+                <w:rFonts w:ascii="Times New Roman" w:eastAsia="Calibri" w:hAnsi="Times New Roman" w:cs="SimSun"/>
+                <w:sz w:val="24"/>
+                <w:lang w:eastAsia="en-US"/>
+              </w:rPr>
+            </w:pPr>
+          </w:p>
+        </w:tc>
+        <w:tc>
+          <w:tcPr>
+            <w:tcW w:w="265" w:type="dxa"/>
+          </w:tcPr>
+          <w:p>
+            <w:pPr>
+              <w:spacing w:line="480" w:lineRule="auto"/>
+              <w:rPr>
+                <w:rFonts w:ascii="Times New Roman" w:eastAsia="Calibri" w:hAnsi="Times New Roman" w:cs="SimSun"/>
+                <w:sz w:val="24"/>
+                <w:lang w:eastAsia="en-US"/>
+              </w:rPr>
+            </w:pPr>
+          </w:p>
+        </w:tc>
+      </w:tr>
+      <w:tr>
+        <w:tc>
+          <w:tcPr>
+            <w:tcW w:w="3955" w:type="dxa"/>
+          </w:tcPr>
+          <w:p>
+            <w:pPr>
+              <w:spacing w:line="480" w:lineRule="auto"/>
+              <w:rPr>
+                <w:rFonts w:ascii="Times New Roman" w:eastAsia="Calibri" w:hAnsi="Times New Roman" w:cs="SimSun"/>
+                <w:sz w:val="24"/>
+                <w:lang w:eastAsia="en-US"/>
+              </w:rPr>
+            </w:pPr>
+          </w:p>
+        </w:tc>
+        <w:tc>
+          <w:tcPr>
+            <w:tcW w:w="270" w:type="dxa"/>
+          </w:tcPr>
+          <w:p>
+            <w:pPr>
+              <w:spacing w:line="480" w:lineRule="auto"/>
+              <w:rPr>
+                <w:rFonts w:ascii="Times New Roman" w:eastAsia="Calibri" w:hAnsi="Times New Roman" w:cs="SimSun"/>
+                <w:sz w:val="24"/>
+                <w:lang w:eastAsia="en-US"/>
+              </w:rPr>
+            </w:pPr>
+          </w:p>
+        </w:tc>
+        <w:tc>
+          <w:tcPr>
+            <w:tcW w:w="270" w:type="dxa"/>
+          </w:tcPr>
+          <w:p>
+            <w:pPr>
+              <w:spacing w:line="480" w:lineRule="auto"/>
+              <w:rPr>
+                <w:rFonts w:ascii="Times New Roman" w:eastAsia="Calibri" w:hAnsi="Times New Roman" w:cs="SimSun"/>
+                <w:sz w:val="24"/>
+                <w:lang w:eastAsia="en-US"/>
+              </w:rPr>
+            </w:pPr>
+          </w:p>
+        </w:tc>
+        <w:tc>
+          <w:tcPr>
+            <w:tcW w:w="270" w:type="dxa"/>
+          </w:tcPr>
+          <w:p>
+            <w:pPr>
+              <w:spacing w:line="480" w:lineRule="auto"/>
+              <w:rPr>
+                <w:rFonts w:ascii="Times New Roman" w:eastAsia="Calibri" w:hAnsi="Times New Roman" w:cs="SimSun"/>
+                <w:sz w:val="24"/>
+                <w:lang w:eastAsia="en-US"/>
+              </w:rPr>
+            </w:pPr>
+          </w:p>
+        </w:tc>
+        <w:tc>
+          <w:tcPr>
+            <w:tcW w:w="270" w:type="dxa"/>
+          </w:tcPr>
+          <w:p>
+            <w:pPr>
+              <w:spacing w:line="480" w:lineRule="auto"/>
+              <w:rPr>
+                <w:rFonts w:ascii="Times New Roman" w:eastAsia="Calibri" w:hAnsi="Times New Roman" w:cs="SimSun"/>
+                <w:sz w:val="24"/>
+                <w:lang w:eastAsia="en-US"/>
+              </w:rPr>
+            </w:pPr>
+          </w:p>
+        </w:tc>
+        <w:tc>
+          <w:tcPr>
+            <w:tcW w:w="270" w:type="dxa"/>
+          </w:tcPr>
+          <w:p>
+            <w:pPr>
+              <w:spacing w:line="480" w:lineRule="auto"/>
+              <w:rPr>
+                <w:rFonts w:ascii="Times New Roman" w:eastAsia="Calibri" w:hAnsi="Times New Roman" w:cs="SimSun"/>
+                <w:sz w:val="24"/>
+                <w:lang w:eastAsia="en-US"/>
+              </w:rPr>
+            </w:pPr>
+          </w:p>
+        </w:tc>
+        <w:tc>
+          <w:tcPr>
+            <w:tcW w:w="270" w:type="dxa"/>
+          </w:tcPr>
+          <w:p>
+            <w:pPr>
+              <w:spacing w:line="480" w:lineRule="auto"/>
+              <w:rPr>
+                <w:rFonts w:ascii="Times New Roman" w:eastAsia="Calibri" w:hAnsi="Times New Roman" w:cs="SimSun"/>
+                <w:sz w:val="24"/>
+                <w:lang w:eastAsia="en-US"/>
+              </w:rPr>
+            </w:pPr>
+          </w:p>
+        </w:tc>
+        <w:tc>
+          <w:tcPr>
+            <w:tcW w:w="270" w:type="dxa"/>
+          </w:tcPr>
+          <w:p>
+            <w:pPr>
+              <w:spacing w:line="480" w:lineRule="auto"/>
+              <w:rPr>
+                <w:rFonts w:ascii="Times New Roman" w:eastAsia="Calibri" w:hAnsi="Times New Roman" w:cs="SimSun"/>
+                <w:sz w:val="24"/>
+                <w:lang w:eastAsia="en-US"/>
+              </w:rPr>
+            </w:pPr>
+          </w:p>
+        </w:tc>
+        <w:tc>
+          <w:tcPr>
+            <w:tcW w:w="270" w:type="dxa"/>
+          </w:tcPr>
+          <w:p>
+            <w:pPr>
+              <w:spacing w:line="480" w:lineRule="auto"/>
+              <w:rPr>
+                <w:rFonts w:ascii="Times New Roman" w:eastAsia="Calibri" w:hAnsi="Times New Roman" w:cs="SimSun"/>
+                <w:sz w:val="24"/>
+                <w:lang w:eastAsia="en-US"/>
+              </w:rPr>
+            </w:pPr>
+          </w:p>
+        </w:tc>
+        <w:tc>
+          <w:tcPr>
+            <w:tcW w:w="270" w:type="dxa"/>
+          </w:tcPr>
+          <w:p>
+            <w:pPr>
+              <w:spacing w:line="480" w:lineRule="auto"/>
+              <w:rPr>
+                <w:rFonts w:ascii="Times New Roman" w:eastAsia="Calibri" w:hAnsi="Times New Roman" w:cs="SimSun"/>
+                <w:sz w:val="24"/>
+                <w:lang w:eastAsia="en-US"/>
+              </w:rPr>
+            </w:pPr>
+          </w:p>
+        </w:tc>
+        <w:tc>
+          <w:tcPr>
+            <w:tcW w:w="270" w:type="dxa"/>
+          </w:tcPr>
+          <w:p>
+            <w:pPr>
+              <w:spacing w:line="480" w:lineRule="auto"/>
+              <w:rPr>
+                <w:rFonts w:ascii="Times New Roman" w:eastAsia="Calibri" w:hAnsi="Times New Roman" w:cs="SimSun"/>
+                <w:sz w:val="24"/>
+                <w:lang w:eastAsia="en-US"/>
+              </w:rPr>
+            </w:pPr>
+          </w:p>
+        </w:tc>
+        <w:tc>
+          <w:tcPr>
+            <w:tcW w:w="270" w:type="dxa"/>
+          </w:tcPr>
+          <w:p>
+            <w:pPr>
+              <w:spacing w:line="480" w:lineRule="auto"/>
+              <w:rPr>
+                <w:rFonts w:ascii="Times New Roman" w:eastAsia="Calibri" w:hAnsi="Times New Roman" w:cs="SimSun"/>
+                <w:sz w:val="24"/>
+                <w:lang w:eastAsia="en-US"/>
+              </w:rPr>
+            </w:pPr>
+          </w:p>
+        </w:tc>
+        <w:tc>
+          <w:tcPr>
+            <w:tcW w:w="270" w:type="dxa"/>
+          </w:tcPr>
+          <w:p>
+            <w:pPr>
+              <w:spacing w:line="480" w:lineRule="auto"/>
+              <w:rPr>
+                <w:rFonts w:ascii="Times New Roman" w:eastAsia="Calibri" w:hAnsi="Times New Roman" w:cs="SimSun"/>
+                <w:sz w:val="24"/>
+                <w:lang w:eastAsia="en-US"/>
+              </w:rPr>
+            </w:pPr>
+          </w:p>
+        </w:tc>
+        <w:tc>
+          <w:tcPr>
+            <w:tcW w:w="270" w:type="dxa"/>
+          </w:tcPr>
+          <w:p>
+            <w:pPr>
+              <w:spacing w:line="480" w:lineRule="auto"/>
+              <w:rPr>
+                <w:rFonts w:ascii="Times New Roman" w:eastAsia="Calibri" w:hAnsi="Times New Roman" w:cs="SimSun"/>
+                <w:sz w:val="24"/>
+                <w:lang w:eastAsia="en-US"/>
+              </w:rPr>
+            </w:pPr>
+          </w:p>
+        </w:tc>
+        <w:tc>
+          <w:tcPr>
+            <w:tcW w:w="270" w:type="dxa"/>
+          </w:tcPr>
+          <w:p>
+            <w:pPr>
+              <w:spacing w:line="480" w:lineRule="auto"/>
+              <w:rPr>
+                <w:rFonts w:ascii="Times New Roman" w:eastAsia="Calibri" w:hAnsi="Times New Roman" w:cs="SimSun"/>
+                <w:sz w:val="24"/>
+                <w:lang w:eastAsia="en-US"/>
+              </w:rPr>
+            </w:pPr>
+          </w:p>
+        </w:tc>
+        <w:tc>
+          <w:tcPr>
+            <w:tcW w:w="270" w:type="dxa"/>
+          </w:tcPr>
+          <w:p>
+            <w:pPr>
+              <w:spacing w:line="480" w:lineRule="auto"/>
+              <w:rPr>
+                <w:rFonts w:ascii="Times New Roman" w:eastAsia="Calibri" w:hAnsi="Times New Roman" w:cs="SimSun"/>
+                <w:sz w:val="24"/>
+                <w:lang w:eastAsia="en-US"/>
+              </w:rPr>
+            </w:pPr>
+          </w:p>
+        </w:tc>
+        <w:tc>
+          <w:tcPr>
+            <w:tcW w:w="270" w:type="dxa"/>
+          </w:tcPr>
+          <w:p>
+            <w:pPr>
+              <w:spacing w:line="480" w:lineRule="auto"/>
+              <w:rPr>
+                <w:rFonts w:ascii="Times New Roman" w:eastAsia="Calibri" w:hAnsi="Times New Roman" w:cs="SimSun"/>
+                <w:sz w:val="24"/>
+                <w:lang w:eastAsia="en-US"/>
+              </w:rPr>
+            </w:pPr>
+          </w:p>
+        </w:tc>
+        <w:tc>
+          <w:tcPr>
+            <w:tcW w:w="270" w:type="dxa"/>
+          </w:tcPr>
+          <w:p>
+            <w:pPr>
+              <w:spacing w:line="480" w:lineRule="auto"/>
+              <w:rPr>
+                <w:rFonts w:ascii="Times New Roman" w:eastAsia="Calibri" w:hAnsi="Times New Roman" w:cs="SimSun"/>
+                <w:sz w:val="24"/>
+                <w:lang w:eastAsia="en-US"/>
+              </w:rPr>
+            </w:pPr>
+          </w:p>
+        </w:tc>
+        <w:tc>
+          <w:tcPr>
+            <w:tcW w:w="270" w:type="dxa"/>
+          </w:tcPr>
+          <w:p>
+            <w:pPr>
+              <w:spacing w:line="480" w:lineRule="auto"/>
+              <w:rPr>
+                <w:rFonts w:ascii="Times New Roman" w:eastAsia="Calibri" w:hAnsi="Times New Roman" w:cs="SimSun"/>
+                <w:sz w:val="24"/>
+                <w:lang w:eastAsia="en-US"/>
+              </w:rPr>
+            </w:pPr>
+          </w:p>
+        </w:tc>
+        <w:tc>
+          <w:tcPr>
+            <w:tcW w:w="270" w:type="dxa"/>
+          </w:tcPr>
+          <w:p>
+            <w:pPr>
+              <w:spacing w:line="480" w:lineRule="auto"/>
+              <w:rPr>
+                <w:rFonts w:ascii="Times New Roman" w:eastAsia="Calibri" w:hAnsi="Times New Roman" w:cs="SimSun"/>
+                <w:sz w:val="24"/>
+                <w:lang w:eastAsia="en-US"/>
+              </w:rPr>
+            </w:pPr>
+          </w:p>
+        </w:tc>
+        <w:tc>
+          <w:tcPr>
+            <w:tcW w:w="265" w:type="dxa"/>
+          </w:tcPr>
+          <w:p>
+            <w:pPr>
+              <w:spacing w:line="480" w:lineRule="auto"/>
+              <w:rPr>
+                <w:rFonts w:ascii="Times New Roman" w:eastAsia="Calibri" w:hAnsi="Times New Roman" w:cs="SimSun"/>
+                <w:sz w:val="24"/>
+                <w:lang w:eastAsia="en-US"/>
+              </w:rPr>
+            </w:pPr>
+          </w:p>
+        </w:tc>
+      </w:tr>
+    </w:tbl>
     <w:p>
       <w:pPr>
         <w:spacing w:after="0" w:line="480" w:lineRule="auto"/>
         <w:rPr>
           <w:rFonts w:ascii="Times New Roman" w:eastAsia="Calibri" w:hAnsi="Times New Roman" w:cs="SimSun"/>
-          <w:b/>
-          <w:sz w:val="24"/>
-          <w:lang w:eastAsia="en-US"/>
-        </w:rPr>
-      </w:pPr>
-      <w:r>
-        <w:rPr>
-          <w:rFonts w:ascii="Times New Roman" w:eastAsia="Calibri" w:hAnsi="Times New Roman" w:cs="SimSun"/>
-          <w:b/>
-          <w:sz w:val="24"/>
-          <w:lang w:eastAsia="en-US"/>
-        </w:rPr>
-        <w:t>3.2.8 Sales Report Module</w:t>
-      </w:r>
-    </w:p>
-    <w:p>
-      <w:pPr>
-        <w:spacing w:after="0" w:line="480" w:lineRule="auto"/>
-        <w:rPr>
-          <w:rFonts w:ascii="Times New Roman" w:eastAsia="Calibri" w:hAnsi="Times New Roman" w:cs="SimSun"/>
-          <w:b/>
-          <w:sz w:val="24"/>
-          <w:lang w:eastAsia="en-US"/>
-        </w:rPr>
-      </w:pPr>
-      <w:r>
-        <w:rPr>
-          <w:rFonts w:ascii="Times New Roman" w:eastAsia="Calibri" w:hAnsi="Times New Roman" w:cs="SimSun"/>
-          <w:b/>
-          <w:sz w:val="24"/>
-          <w:lang w:eastAsia="en-US"/>
-        </w:rPr>
-        <w:t xml:space="preserve">3.2.9 Purchase Order Module </w:t>
-      </w:r>
-    </w:p>
-    <w:p>
-      <w:pPr>
-        <w:spacing w:after="0" w:line="480" w:lineRule="auto"/>
-        <w:rPr>
-          <w:rFonts w:ascii="Times New Roman" w:eastAsia="Calibri" w:hAnsi="Times New Roman" w:cs="SimSun"/>
-          <w:b/>
-          <w:sz w:val="24"/>
-          <w:lang w:eastAsia="en-US"/>
-        </w:rPr>
-      </w:pPr>
-      <w:r>
-        <w:rPr>
-          <w:rFonts w:ascii="Times New Roman" w:eastAsia="Calibri" w:hAnsi="Times New Roman" w:cs="SimSun"/>
-          <w:b/>
-          <w:sz w:val="24"/>
-          <w:lang w:eastAsia="en-US"/>
-        </w:rPr>
-        <w:t>3.2.10 Summary Report Module</w:t>
-      </w:r>
+          <w:sz w:val="24"/>
+          <w:lang w:eastAsia="en-US"/>
+        </w:rPr>
+      </w:pPr>
     </w:p>
     <w:sectPr>
       <w:pgSz w:w="12240" w:h="15840"/>
@@ -11489,6 +14230,25 @@
       <w:lang w:eastAsia="en-US"/>
     </w:rPr>
   </w:style>
+  <w:style w:type="table" w:styleId="TableGrid">
+    <w:name w:val="Table Grid"/>
+    <w:basedOn w:val="TableNormal"/>
+    <w:uiPriority w:val="39"/>
+    <w:rsid w:val="00734FAA"/>
+    <w:pPr>
+      <w:spacing w:after="0" w:line="240" w:lineRule="auto"/>
+    </w:pPr>
+    <w:tblPr>
+      <w:tblBorders>
+        <w:top w:val="single" w:sz="4" w:space="0" w:color="auto"/>
+        <w:left w:val="single" w:sz="4" w:space="0" w:color="auto"/>
+        <w:bottom w:val="single" w:sz="4" w:space="0" w:color="auto"/>
+        <w:right w:val="single" w:sz="4" w:space="0" w:color="auto"/>
+        <w:insideH w:val="single" w:sz="4" w:space="0" w:color="auto"/>
+        <w:insideV w:val="single" w:sz="4" w:space="0" w:color="auto"/>
+      </w:tblBorders>
+    </w:tblPr>
+  </w:style>
 </w:styles>
 </file>
 

</xml_diff>